<commit_message>
Resta entregables del proyecto
</commit_message>
<xml_diff>
--- a/m48-g6-COLMACICOOP-v3.4 corr1.docx
+++ b/m48-g6-COLMACICOOP-v3.4 corr1.docx
@@ -96,6 +96,7 @@
           <w:rFonts w:cstheme="minorHAnsi"/>
           <w:b/>
           <w:bCs/>
+          <w:noProof/>
           <w:lang w:val="es-ES" w:eastAsia="es-DO"/>
         </w:rPr>
         <w:drawing>
@@ -563,9 +564,11 @@
         <w:spacing w:after="140"/>
         <w:jc w:val="center"/>
         <w:rPr>
-          <w:rFonts w:cstheme="minorHAnsi"/>
+          <w:rFonts w:ascii="Arial" w:eastAsia="Arial" w:hAnsi="Arial" w:cs="Arial"/>
           <w:b/>
           <w:bCs/>
+          <w:sz w:val="28"/>
+          <w:szCs w:val="28"/>
           <w:lang w:val="es-ES"/>
         </w:rPr>
       </w:pPr>
@@ -575,9 +578,11 @@
         <w:spacing w:after="140"/>
         <w:jc w:val="center"/>
         <w:rPr>
-          <w:rFonts w:cstheme="minorHAnsi"/>
+          <w:rFonts w:ascii="Arial" w:eastAsia="Arial" w:hAnsi="Arial" w:cs="Arial"/>
           <w:b/>
           <w:bCs/>
+          <w:sz w:val="28"/>
+          <w:szCs w:val="28"/>
           <w:lang w:val="es-ES"/>
         </w:rPr>
       </w:pPr>
@@ -587,9 +592,11 @@
         <w:spacing w:after="140"/>
         <w:jc w:val="center"/>
         <w:rPr>
-          <w:rFonts w:cstheme="minorHAnsi"/>
+          <w:rFonts w:ascii="Arial" w:eastAsia="Arial" w:hAnsi="Arial" w:cs="Arial"/>
           <w:b/>
           <w:bCs/>
+          <w:sz w:val="28"/>
+          <w:szCs w:val="28"/>
           <w:lang w:val="es-ES"/>
         </w:rPr>
       </w:pPr>
@@ -599,9 +606,11 @@
         <w:spacing w:after="140"/>
         <w:jc w:val="center"/>
         <w:rPr>
-          <w:rFonts w:cstheme="minorHAnsi"/>
+          <w:rFonts w:ascii="Arial" w:eastAsia="Arial" w:hAnsi="Arial" w:cs="Arial"/>
           <w:b/>
           <w:bCs/>
+          <w:sz w:val="28"/>
+          <w:szCs w:val="28"/>
           <w:lang w:val="es-ES"/>
         </w:rPr>
       </w:pPr>
@@ -611,9 +620,11 @@
         <w:spacing w:after="140"/>
         <w:jc w:val="center"/>
         <w:rPr>
-          <w:rFonts w:cstheme="minorHAnsi"/>
+          <w:rFonts w:ascii="Arial" w:eastAsia="Arial" w:hAnsi="Arial" w:cs="Arial"/>
           <w:b/>
           <w:bCs/>
+          <w:sz w:val="28"/>
+          <w:szCs w:val="28"/>
           <w:lang w:val="es-ES"/>
         </w:rPr>
       </w:pPr>
@@ -623,9 +634,11 @@
         <w:spacing w:after="140"/>
         <w:jc w:val="center"/>
         <w:rPr>
-          <w:rFonts w:cstheme="minorHAnsi"/>
+          <w:rFonts w:ascii="Arial" w:eastAsia="Arial" w:hAnsi="Arial" w:cs="Arial"/>
           <w:b/>
           <w:bCs/>
+          <w:sz w:val="28"/>
+          <w:szCs w:val="28"/>
           <w:lang w:val="es-ES"/>
         </w:rPr>
       </w:pPr>
@@ -635,9 +648,11 @@
         <w:spacing w:after="140"/>
         <w:jc w:val="center"/>
         <w:rPr>
-          <w:rFonts w:cstheme="minorHAnsi"/>
+          <w:rFonts w:ascii="Arial" w:eastAsia="Arial" w:hAnsi="Arial" w:cs="Arial"/>
           <w:b/>
           <w:bCs/>
+          <w:sz w:val="28"/>
+          <w:szCs w:val="28"/>
           <w:lang w:val="es-ES"/>
         </w:rPr>
       </w:pPr>
@@ -647,9 +662,11 @@
         <w:spacing w:after="140"/>
         <w:jc w:val="center"/>
         <w:rPr>
-          <w:rFonts w:cstheme="minorHAnsi"/>
+          <w:rFonts w:ascii="Arial" w:eastAsia="Arial" w:hAnsi="Arial" w:cs="Arial"/>
           <w:b/>
           <w:bCs/>
+          <w:sz w:val="28"/>
+          <w:szCs w:val="28"/>
           <w:lang w:val="es-ES"/>
         </w:rPr>
       </w:pPr>
@@ -659,9 +676,11 @@
         <w:spacing w:after="140"/>
         <w:jc w:val="center"/>
         <w:rPr>
-          <w:rFonts w:cstheme="minorHAnsi"/>
+          <w:rFonts w:ascii="Arial" w:eastAsia="Arial" w:hAnsi="Arial" w:cs="Arial"/>
           <w:b/>
           <w:bCs/>
+          <w:sz w:val="28"/>
+          <w:szCs w:val="28"/>
           <w:lang w:val="es-ES"/>
         </w:rPr>
       </w:pPr>
@@ -671,9 +690,11 @@
         <w:spacing w:after="140"/>
         <w:jc w:val="center"/>
         <w:rPr>
-          <w:rFonts w:cstheme="minorHAnsi"/>
+          <w:rFonts w:ascii="Arial" w:eastAsia="Arial" w:hAnsi="Arial" w:cs="Arial"/>
           <w:b/>
           <w:bCs/>
+          <w:sz w:val="28"/>
+          <w:szCs w:val="28"/>
           <w:lang w:val="es-ES"/>
         </w:rPr>
       </w:pPr>
@@ -683,29 +704,6 @@
         <w:spacing w:after="140"/>
         <w:jc w:val="center"/>
         <w:rPr>
-          <w:rFonts w:cstheme="minorHAnsi"/>
-          <w:b/>
-          <w:bCs/>
-          <w:lang w:val="es-ES"/>
-        </w:rPr>
-      </w:pPr>
-    </w:p>
-    <w:p>
-      <w:pPr>
-        <w:spacing w:after="140"/>
-        <w:rPr>
-          <w:rFonts w:cstheme="minorHAnsi"/>
-          <w:b/>
-          <w:bCs/>
-          <w:lang w:val="es-ES"/>
-        </w:rPr>
-      </w:pPr>
-    </w:p>
-    <w:p>
-      <w:pPr>
-        <w:spacing w:after="140"/>
-        <w:jc w:val="center"/>
-        <w:rPr>
           <w:rFonts w:ascii="Arial" w:eastAsia="Arial" w:hAnsi="Arial" w:cs="Arial"/>
           <w:b/>
           <w:bCs/>
@@ -772,163 +770,6 @@
     </w:p>
     <w:p>
       <w:pPr>
-        <w:spacing w:after="140"/>
-        <w:jc w:val="center"/>
-        <w:rPr>
-          <w:rFonts w:cstheme="minorHAnsi"/>
-          <w:b/>
-          <w:bCs/>
-          <w:lang w:val="es-ES"/>
-        </w:rPr>
-      </w:pPr>
-    </w:p>
-    <w:p>
-      <w:pPr>
-        <w:spacing w:after="140"/>
-        <w:jc w:val="center"/>
-        <w:rPr>
-          <w:rFonts w:cstheme="minorHAnsi"/>
-          <w:b/>
-          <w:bCs/>
-          <w:lang w:val="es-ES"/>
-        </w:rPr>
-      </w:pPr>
-    </w:p>
-    <w:p>
-      <w:pPr>
-        <w:spacing w:after="140"/>
-        <w:jc w:val="center"/>
-        <w:rPr>
-          <w:rFonts w:cstheme="minorHAnsi"/>
-          <w:b/>
-          <w:bCs/>
-          <w:lang w:val="es-ES"/>
-        </w:rPr>
-      </w:pPr>
-    </w:p>
-    <w:p>
-      <w:pPr>
-        <w:spacing w:after="140"/>
-        <w:jc w:val="center"/>
-        <w:rPr>
-          <w:rFonts w:cstheme="minorHAnsi"/>
-          <w:b/>
-          <w:bCs/>
-          <w:lang w:val="es-ES"/>
-        </w:rPr>
-      </w:pPr>
-    </w:p>
-    <w:p>
-      <w:pPr>
-        <w:spacing w:after="140"/>
-        <w:jc w:val="center"/>
-        <w:rPr>
-          <w:rFonts w:cstheme="minorHAnsi"/>
-          <w:b/>
-          <w:bCs/>
-          <w:lang w:val="es-ES"/>
-        </w:rPr>
-      </w:pPr>
-    </w:p>
-    <w:p>
-      <w:pPr>
-        <w:spacing w:after="140"/>
-        <w:jc w:val="center"/>
-        <w:rPr>
-          <w:rFonts w:cstheme="minorHAnsi"/>
-          <w:b/>
-          <w:bCs/>
-          <w:lang w:val="es-ES"/>
-        </w:rPr>
-      </w:pPr>
-    </w:p>
-    <w:p>
-      <w:pPr>
-        <w:spacing w:after="140"/>
-        <w:jc w:val="center"/>
-        <w:rPr>
-          <w:rFonts w:cstheme="minorHAnsi"/>
-          <w:b/>
-          <w:bCs/>
-          <w:lang w:val="es-ES"/>
-        </w:rPr>
-      </w:pPr>
-    </w:p>
-    <w:p>
-      <w:pPr>
-        <w:spacing w:after="140"/>
-        <w:jc w:val="center"/>
-        <w:rPr>
-          <w:rFonts w:cstheme="minorHAnsi"/>
-          <w:b/>
-          <w:bCs/>
-          <w:lang w:val="es-ES"/>
-        </w:rPr>
-      </w:pPr>
-    </w:p>
-    <w:p>
-      <w:pPr>
-        <w:spacing w:after="140"/>
-        <w:jc w:val="center"/>
-        <w:rPr>
-          <w:rFonts w:cstheme="minorHAnsi"/>
-          <w:b/>
-          <w:bCs/>
-          <w:lang w:val="es-ES"/>
-        </w:rPr>
-      </w:pPr>
-    </w:p>
-    <w:p>
-      <w:pPr>
-        <w:spacing w:after="140"/>
-        <w:jc w:val="center"/>
-        <w:rPr>
-          <w:rFonts w:cstheme="minorHAnsi"/>
-          <w:b/>
-          <w:bCs/>
-          <w:lang w:val="es-ES"/>
-        </w:rPr>
-      </w:pPr>
-    </w:p>
-    <w:p>
-      <w:pPr>
-        <w:spacing w:after="140"/>
-        <w:jc w:val="center"/>
-        <w:rPr>
-          <w:rFonts w:cstheme="minorHAnsi"/>
-          <w:b/>
-          <w:bCs/>
-          <w:lang w:val="es-ES"/>
-        </w:rPr>
-      </w:pPr>
-    </w:p>
-    <w:p>
-      <w:pPr>
-        <w:spacing w:after="140"/>
-        <w:rPr>
-          <w:b/>
-          <w:bCs/>
-          <w:sz w:val="28"/>
-          <w:szCs w:val="28"/>
-          <w:lang w:val="es-ES"/>
-        </w:rPr>
-      </w:pPr>
-    </w:p>
-    <w:p>
-      <w:pPr>
-        <w:spacing w:after="140"/>
-        <w:rPr>
-          <w:b/>
-          <w:bCs/>
-          <w:sz w:val="28"/>
-          <w:szCs w:val="28"/>
-          <w:lang w:val="es-ES"/>
-        </w:rPr>
-      </w:pPr>
-    </w:p>
-    <w:p>
-      <w:pPr>
-        <w:spacing w:after="140"/>
         <w:rPr>
           <w:rFonts w:cstheme="minorHAnsi"/>
           <w:b/>
@@ -938,6 +779,16 @@
           <w:lang w:val="es-ES"/>
         </w:rPr>
       </w:pPr>
+      <w:r>
+        <w:rPr>
+          <w:b/>
+          <w:bCs/>
+          <w:sz w:val="28"/>
+          <w:szCs w:val="28"/>
+          <w:lang w:val="es-ES"/>
+        </w:rPr>
+        <w:br w:type="page"/>
+      </w:r>
       <w:r>
         <w:rPr>
           <w:rFonts w:cstheme="minorHAnsi"/>
@@ -4662,6 +4513,12 @@
         <w:rPr>
           <w:lang w:val="es-ES"/>
         </w:rPr>
+        <w:t xml:space="preserve">     </w:t>
+      </w:r>
+      <w:r>
+        <w:rPr>
+          <w:lang w:val="es-ES"/>
+        </w:rPr>
         <w:t xml:space="preserve">Equipo de profesionales altamente comprometidos con la calidad y los estándares ISO 9001. </w:t>
       </w:r>
     </w:p>
@@ -4676,13 +4533,43 @@
         <w:rPr>
           <w:lang w:val="es-ES"/>
         </w:rPr>
-        <w:t>Garantía el soporte en tiempo récord en toda la vida útil del sistema</w:t>
+        <w:t xml:space="preserve">     </w:t>
       </w:r>
       <w:r>
         <w:rPr>
           <w:lang w:val="es-ES"/>
         </w:rPr>
-        <w:t xml:space="preserve"> y despliegue.</w:t>
+        <w:t>El equipo g</w:t>
+      </w:r>
+      <w:r>
+        <w:rPr>
+          <w:lang w:val="es-ES"/>
+        </w:rPr>
+        <w:t>arant</w:t>
+      </w:r>
+      <w:r>
+        <w:rPr>
+          <w:lang w:val="es-ES"/>
+        </w:rPr>
+        <w:t>iza</w:t>
+      </w:r>
+      <w:r>
+        <w:rPr>
+          <w:lang w:val="es-ES"/>
+        </w:rPr>
+        <w:t xml:space="preserve"> el soporte en tiempo récord en toda la vida útil del sistema y despliegue</w:t>
+      </w:r>
+      <w:r>
+        <w:rPr>
+          <w:lang w:val="es-ES"/>
+        </w:rPr>
+        <w:t xml:space="preserve"> de nuevas funcionalidades y características</w:t>
+      </w:r>
+      <w:r>
+        <w:rPr>
+          <w:lang w:val="es-ES"/>
+        </w:rPr>
+        <w:t>.</w:t>
       </w:r>
     </w:p>
     <w:p>
@@ -4975,19 +4862,7 @@
         <w:rPr>
           <w:lang w:val="es-ES"/>
         </w:rPr>
-        <w:t xml:space="preserve">el cual es una abreviación del nombre completo de la </w:t>
-      </w:r>
-      <w:r>
-        <w:rPr>
-          <w:lang w:val="es-ES"/>
-        </w:rPr>
-        <w:t>Cooperativa de Ahorro, Crédito y Servicios Múltiples de Colmaderos de Cancino</w:t>
-      </w:r>
-      <w:r>
-        <w:rPr>
-          <w:lang w:val="es-ES"/>
-        </w:rPr>
-        <w:t>.</w:t>
+        <w:t>el cual es una abreviación del nombre completo de la Cooperativa de Ahorro, Crédito y Servicios Múltiples de Colmaderos de Cancino.</w:t>
       </w:r>
     </w:p>
     <w:p>
@@ -5258,11 +5133,6 @@
     </w:p>
     <w:p>
       <w:pPr>
-        <w:pStyle w:val="Heading3"/>
-        <w:tabs>
-          <w:tab w:val="left" w:pos="3756"/>
-        </w:tabs>
-        <w:spacing w:before="0" w:line="360" w:lineRule="auto"/>
         <w:rPr>
           <w:lang w:val="es-ES"/>
         </w:rPr>
@@ -5270,21 +5140,33 @@
     </w:p>
     <w:p>
       <w:pPr>
+        <w:pStyle w:val="ListParagraph"/>
+        <w:numPr>
+          <w:ilvl w:val="0"/>
+          <w:numId w:val="20"/>
+        </w:numPr>
         <w:spacing w:line="360" w:lineRule="auto"/>
         <w:rPr>
           <w:b/>
           <w:lang w:val="es-ES"/>
         </w:rPr>
       </w:pPr>
+      <w:bookmarkStart w:id="19" w:name="OLE_LINK22"/>
+      <w:bookmarkStart w:id="20" w:name="OLE_LINK23"/>
       <w:r>
         <w:rPr>
           <w:lang w:val="es-ES"/>
         </w:rPr>
-        <w:t xml:space="preserve">Analizar la situación actual de la Cooperativa.  </w:t>
+        <w:t>Analizar la situación actual de la Cooperativa.</w:t>
       </w:r>
     </w:p>
     <w:p>
       <w:pPr>
+        <w:pStyle w:val="ListParagraph"/>
+        <w:numPr>
+          <w:ilvl w:val="0"/>
+          <w:numId w:val="20"/>
+        </w:numPr>
         <w:spacing w:line="360" w:lineRule="auto"/>
         <w:rPr>
           <w:b/>
@@ -5300,6 +5182,11 @@
     </w:p>
     <w:p>
       <w:pPr>
+        <w:pStyle w:val="ListParagraph"/>
+        <w:numPr>
+          <w:ilvl w:val="0"/>
+          <w:numId w:val="20"/>
+        </w:numPr>
         <w:spacing w:line="360" w:lineRule="auto"/>
         <w:rPr>
           <w:b/>
@@ -5310,11 +5197,28 @@
         <w:rPr>
           <w:lang w:val="es-ES"/>
         </w:rPr>
-        <w:t xml:space="preserve">Realizar un diagnóstico de la situación actual de la empresa y de la nueva unidad de negocios del servicio. </w:t>
+        <w:t xml:space="preserve">Realizar un diagnóstico de la situación actual de la </w:t>
+      </w:r>
+      <w:r>
+        <w:rPr>
+          <w:lang w:val="es-ES"/>
+        </w:rPr>
+        <w:t>institución</w:t>
+      </w:r>
+      <w:r>
+        <w:rPr>
+          <w:lang w:val="es-ES"/>
+        </w:rPr>
+        <w:t xml:space="preserve"> y de la nueva unidad de negocios del servicio. </w:t>
       </w:r>
     </w:p>
     <w:p>
       <w:pPr>
+        <w:pStyle w:val="ListParagraph"/>
+        <w:numPr>
+          <w:ilvl w:val="0"/>
+          <w:numId w:val="20"/>
+        </w:numPr>
         <w:spacing w:line="360" w:lineRule="auto"/>
         <w:rPr>
           <w:b/>
@@ -5330,6 +5234,11 @@
     </w:p>
     <w:p>
       <w:pPr>
+        <w:pStyle w:val="ListParagraph"/>
+        <w:numPr>
+          <w:ilvl w:val="0"/>
+          <w:numId w:val="20"/>
+        </w:numPr>
         <w:spacing w:line="360" w:lineRule="auto"/>
         <w:rPr>
           <w:b/>
@@ -5340,7 +5249,39 @@
         <w:rPr>
           <w:lang w:val="es-ES"/>
         </w:rPr>
-        <w:t xml:space="preserve"> Estudiar todas las viabilidades: comercial, técnica, de gestión, legal, ambiental y financiera a fin de conocer la factibilidad del proyecto. </w:t>
+        <w:t xml:space="preserve">Estudiar todas las viabilidades: comercial, técnica, de gestión, legal, ambiental y financiera a fin de conocer la factibilidad del proyecto. </w:t>
+      </w:r>
+    </w:p>
+    <w:p>
+      <w:pPr>
+        <w:pStyle w:val="ListParagraph"/>
+        <w:numPr>
+          <w:ilvl w:val="0"/>
+          <w:numId w:val="20"/>
+        </w:numPr>
+        <w:spacing w:after="0" w:line="360" w:lineRule="auto"/>
+        <w:jc w:val="both"/>
+        <w:rPr>
+          <w:lang w:val="es-ES"/>
+        </w:rPr>
+      </w:pPr>
+      <w:r>
+        <w:rPr>
+          <w:lang w:val="es-ES"/>
+        </w:rPr>
+        <w:t xml:space="preserve">Plantear un horizonte para la implementación del proyecto en un plazo no mayor al año y medio a partir del inicio </w:t>
+      </w:r>
+      <w:r>
+        <w:rPr>
+          <w:lang w:val="es-ES"/>
+        </w:rPr>
+        <w:t>de este</w:t>
+      </w:r>
+      <w:r>
+        <w:rPr>
+          <w:lang w:val="es-ES"/>
+        </w:rPr>
+        <w:t xml:space="preserve">, si se decide por su aplicación. </w:t>
       </w:r>
     </w:p>
     <w:p>
@@ -5351,58 +5292,29 @@
           <w:lang w:val="es-ES"/>
         </w:rPr>
       </w:pPr>
-      <w:r>
-        <w:rPr>
-          <w:lang w:val="es-ES"/>
-        </w:rPr>
-        <w:t xml:space="preserve"> Plantear un horizonte para la implementación del proyecto en un plazo no mayor al año y medio a partir del inicio </w:t>
-      </w:r>
-      <w:proofErr w:type="gramStart"/>
-      <w:r>
-        <w:rPr>
-          <w:lang w:val="es-ES"/>
-        </w:rPr>
-        <w:t>del mismo</w:t>
-      </w:r>
-      <w:proofErr w:type="gramEnd"/>
-      <w:r>
-        <w:rPr>
-          <w:lang w:val="es-ES"/>
-        </w:rPr>
-        <w:t xml:space="preserve">, si se decide por su aplicación. </w:t>
-      </w:r>
-    </w:p>
-    <w:p>
-      <w:pPr>
-        <w:spacing w:after="0" w:line="360" w:lineRule="auto"/>
-        <w:rPr>
-          <w:lang w:val="es-ES"/>
-        </w:rPr>
-      </w:pPr>
     </w:p>
     <w:p>
       <w:pPr>
         <w:pStyle w:val="Heading3"/>
         <w:spacing w:before="0" w:line="360" w:lineRule="auto"/>
         <w:rPr>
-          <w:rFonts w:cstheme="minorHAnsi"/>
           <w:lang w:val="es-ES"/>
         </w:rPr>
       </w:pPr>
-      <w:bookmarkStart w:id="19" w:name="_Toc108276818"/>
+      <w:bookmarkStart w:id="21" w:name="_Toc108276818"/>
+      <w:bookmarkEnd w:id="19"/>
+      <w:bookmarkEnd w:id="20"/>
       <w:r>
         <w:rPr>
           <w:lang w:val="es-ES"/>
         </w:rPr>
         <w:t>2.4 Necesidad del Proyecto</w:t>
       </w:r>
-      <w:bookmarkEnd w:id="19"/>
+      <w:bookmarkEnd w:id="21"/>
     </w:p>
     <w:p>
       <w:pPr>
-        <w:spacing w:after="0" w:line="360" w:lineRule="auto"/>
-        <w:ind w:firstLine="284"/>
-        <w:jc w:val="both"/>
+        <w:spacing w:line="360" w:lineRule="auto"/>
         <w:rPr>
           <w:lang w:val="es-ES"/>
         </w:rPr>
@@ -5411,14 +5323,28 @@
         <w:rPr>
           <w:lang w:val="es-ES"/>
         </w:rPr>
-        <w:t xml:space="preserve">   </w:t>
+        <w:t xml:space="preserve">     </w:t>
+      </w:r>
+      <w:bookmarkStart w:id="22" w:name="OLE_LINK24"/>
+      <w:bookmarkStart w:id="23" w:name="OLE_LINK25"/>
+      <w:r>
+        <w:rPr>
+          <w:lang w:val="es-ES"/>
+        </w:rPr>
+        <w:t xml:space="preserve">La Cooperativa de Ahorro, Crédito y Servicios Múltiples de Colmaderos de Cancino (COLMACICOOP). </w:t>
+      </w:r>
+      <w:bookmarkEnd w:id="22"/>
+      <w:bookmarkEnd w:id="23"/>
+      <w:r>
+        <w:rPr>
+          <w:lang w:val="es-ES"/>
+        </w:rPr>
+        <w:t>Inicio sus operaciones en el presente año, y uno de los canales de comunicación más importantes para poder llegar sus socios cooperativistas, fue la creación de su portal web institucional.</w:t>
       </w:r>
     </w:p>
     <w:p>
       <w:pPr>
-        <w:spacing w:after="0" w:line="360" w:lineRule="auto"/>
-        <w:ind w:firstLine="284"/>
-        <w:jc w:val="both"/>
+        <w:spacing w:line="360" w:lineRule="auto"/>
         <w:rPr>
           <w:lang w:val="es-ES"/>
         </w:rPr>
@@ -5427,63 +5353,47 @@
         <w:rPr>
           <w:lang w:val="es-ES"/>
         </w:rPr>
-        <w:t xml:space="preserve">Nuestra Aplicación de Cooperativa de Ahorro, Crédito y servicios múltiples de </w:t>
-      </w:r>
-      <w:proofErr w:type="spellStart"/>
-      <w:r>
-        <w:rPr>
-          <w:lang w:val="es-ES"/>
-        </w:rPr>
-        <w:t>colmaderos</w:t>
-      </w:r>
-      <w:proofErr w:type="spellEnd"/>
-      <w:r>
-        <w:rPr>
-          <w:lang w:val="es-ES"/>
-        </w:rPr>
-        <w:t xml:space="preserve"> de Cancino </w:t>
-      </w:r>
-      <w:proofErr w:type="spellStart"/>
-      <w:r>
-        <w:rPr>
-          <w:lang w:val="es-ES"/>
-        </w:rPr>
-        <w:t>C</w:t>
+        <w:lastRenderedPageBreak/>
+        <w:t xml:space="preserve">     </w:t>
       </w:r>
       <w:r>
         <w:rPr>
           <w:lang w:val="es-ES"/>
         </w:rPr>
-        <w:t>olmacicoop</w:t>
-      </w:r>
-      <w:proofErr w:type="spellEnd"/>
-      <w:r>
-        <w:rPr>
-          <w:lang w:val="es-ES"/>
-        </w:rPr>
-        <w:t xml:space="preserve"> tiene como necesidad poder tener una </w:t>
-      </w:r>
-      <w:r>
-        <w:rPr>
-          <w:lang w:val="es-ES"/>
-        </w:rPr>
-        <w:lastRenderedPageBreak/>
-        <w:t>buena estructura del sistema y diseño de la interfaz en donde las pantallas sean adecuadas al tipo de sistema y que sea fácil de manejarla y que este bien construido para las necesidades de la compañía, así como poder controlar y administrar los préstamos y depósitos de la cooperativa.</w:t>
-      </w:r>
-      <w:r>
-        <w:rPr>
-          <w:lang w:val="es-ES"/>
-        </w:rPr>
-        <w:t xml:space="preserve"> Lo mismo que les dije en las necesidades de la ficha general del proyecto</w:t>
+        <w:t>El portal web vendrá a complementar una serie de esfuerzos encaminados a proyectar una imagen institucional fuerte y de fácil uso por los interesados en pertenecer a COLMACICOOP.</w:t>
       </w:r>
     </w:p>
     <w:p>
       <w:pPr>
-        <w:jc w:val="both"/>
+        <w:spacing w:line="360" w:lineRule="auto"/>
         <w:rPr>
           <w:lang w:val="es-ES"/>
         </w:rPr>
       </w:pPr>
+      <w:r>
+        <w:rPr>
+          <w:lang w:val="es-ES"/>
+        </w:rPr>
+        <w:t xml:space="preserve">     </w:t>
+      </w:r>
+      <w:r>
+        <w:rPr>
+          <w:lang w:val="es-ES"/>
+        </w:rPr>
+        <w:t>Según el Instituto Dominicano de las Telecomunicaciones (</w:t>
+      </w:r>
+      <w:r>
+        <w:rPr>
+          <w:lang w:val="es-ES"/>
+        </w:rPr>
+        <w:t>INDOTEL</w:t>
+      </w:r>
+      <w:r>
+        <w:rPr>
+          <w:lang w:val="es-ES"/>
+        </w:rPr>
+        <w:t>) 7 de cada 10 dominicanos cuenta con acceso a internet fijo o móvil, por lo que no contar con la presencia en este canal tan importante de comunicación resultaría perjudicial para el éxito de la institución.</w:t>
+      </w:r>
     </w:p>
     <w:p>
       <w:pPr>
@@ -5494,244 +5404,243 @@
           <w:lang w:val="es-ES"/>
         </w:rPr>
       </w:pPr>
-      <w:bookmarkStart w:id="20" w:name="_Toc108276819"/>
+      <w:bookmarkStart w:id="24" w:name="_Toc108276819"/>
       <w:r>
         <w:rPr>
           <w:lang w:val="es-ES"/>
         </w:rPr>
         <w:t>2.5 Antecedentes del Proyecto</w:t>
       </w:r>
-      <w:bookmarkEnd w:id="20"/>
+      <w:bookmarkEnd w:id="24"/>
     </w:p>
     <w:p>
       <w:pPr>
-        <w:spacing w:after="0" w:line="360" w:lineRule="auto"/>
-        <w:ind w:firstLine="284"/>
-        <w:jc w:val="both"/>
-        <w:rPr>
+        <w:spacing w:line="360" w:lineRule="auto"/>
+        <w:rPr>
+          <w:rFonts w:cstheme="minorHAnsi"/>
           <w:lang w:val="es-ES"/>
         </w:rPr>
       </w:pPr>
-      <w:proofErr w:type="spellStart"/>
       <w:r>
         <w:rPr>
-          <w:lang w:val="es-ES"/>
-        </w:rPr>
-        <w:t>C</w:t>
+          <w:rFonts w:cstheme="minorHAnsi"/>
+          <w:lang w:val="es-ES"/>
+        </w:rPr>
+        <w:t xml:space="preserve">     </w:t>
       </w:r>
       <w:r>
         <w:rPr>
-          <w:lang w:val="es-ES"/>
-        </w:rPr>
-        <w:t>olmacicoop</w:t>
-      </w:r>
-      <w:proofErr w:type="spellEnd"/>
-      <w:r>
-        <w:rPr>
-          <w:lang w:val="es-ES"/>
-        </w:rPr>
-        <w:t xml:space="preserve"> se ha implementado exitosamente en diferentes empresas, los beneficios obtenidos desde su implementación al poco tiempo ya son palpables y medibles. La satisfacción de los clientes de las empresas donde ya se encuentra operando el software a sido real.</w:t>
-      </w:r>
-      <w:r>
-        <w:rPr>
-          <w:lang w:val="es-ES"/>
-        </w:rPr>
-        <w:t xml:space="preserve"> Si es un sistema que ya se ha implementado anteriormente, me da a pensar que no fue un sistema desarrollado por ustedes.</w:t>
+          <w:rFonts w:cstheme="minorHAnsi"/>
+          <w:lang w:val="es-ES"/>
+        </w:rPr>
+        <w:t>Se realizó un estudio minucioso de toda la competencia, buscando puntos fuertes y débiles, como las características principales, beneficios ofrecidos y que tan amigables eran los portales web de la competencia con los usuarios.</w:t>
       </w:r>
     </w:p>
     <w:p>
       <w:pPr>
-        <w:spacing w:after="0" w:line="360" w:lineRule="auto"/>
-        <w:ind w:firstLine="284"/>
-        <w:jc w:val="both"/>
-        <w:rPr>
+        <w:spacing w:line="360" w:lineRule="auto"/>
+        <w:rPr>
+          <w:rFonts w:cstheme="minorHAnsi"/>
           <w:lang w:val="es-ES"/>
         </w:rPr>
       </w:pPr>
       <w:r>
         <w:rPr>
-          <w:lang w:val="es-ES"/>
-        </w:rPr>
-        <w:t>Recuerden que aquí lo que deben es citar proyectos o sistemas similares que hay</w:t>
+          <w:rFonts w:cstheme="minorHAnsi"/>
+          <w:lang w:val="es-ES"/>
+        </w:rPr>
+        <w:t xml:space="preserve">     </w:t>
       </w:r>
       <w:r>
         <w:rPr>
-          <w:lang w:val="es-ES"/>
-        </w:rPr>
-        <w:t>a</w:t>
+          <w:rFonts w:cstheme="minorHAnsi"/>
+          <w:lang w:val="es-ES"/>
+        </w:rPr>
+        <w:t xml:space="preserve">Podemos citar los portales web de COOPASPIRE y Cooperativa Empresarial, estos fueron base principal para nuestros estudios de factibilidad y mercado. El resultado obtenido fue el desarrollo de un portal web moderno y </w:t>
       </w:r>
       <w:r>
         <w:rPr>
-          <w:lang w:val="es-ES"/>
-        </w:rPr>
-        <w:t xml:space="preserve">n sido desarrollados o </w:t>
+          <w:rFonts w:cstheme="minorHAnsi"/>
+          <w:lang w:val="es-ES"/>
+        </w:rPr>
+        <w:t xml:space="preserve">con </w:t>
       </w:r>
       <w:r>
         <w:rPr>
-          <w:lang w:val="es-ES"/>
-        </w:rPr>
-        <w:t>implementados para</w:t>
-      </w:r>
-      <w:r>
-        <w:rPr>
-          <w:lang w:val="es-ES"/>
-        </w:rPr>
-        <w:t xml:space="preserve"> otras cooperativas, resaltando características principales.</w:t>
+          <w:rFonts w:cstheme="minorHAnsi"/>
+          <w:lang w:val="es-ES"/>
+        </w:rPr>
+        <w:t>arquitectura de contenido pensada en el usuario.</w:t>
       </w:r>
     </w:p>
     <w:p>
       <w:pPr>
+        <w:spacing w:line="360" w:lineRule="auto"/>
         <w:rPr>
           <w:rFonts w:cstheme="minorHAnsi"/>
-          <w:lang w:val="es-ES"/>
-        </w:rPr>
-      </w:pPr>
-    </w:p>
-    <w:p>
-      <w:pPr>
-        <w:rPr>
-          <w:rFonts w:cstheme="minorHAnsi"/>
-          <w:lang w:val="es-ES"/>
-        </w:rPr>
-      </w:pPr>
-    </w:p>
-    <w:p>
-      <w:pPr>
-        <w:rPr>
-          <w:rFonts w:cstheme="minorHAnsi"/>
-          <w:lang w:val="es-ES"/>
-        </w:rPr>
-      </w:pPr>
-    </w:p>
-    <w:p>
-      <w:pPr>
-        <w:pStyle w:val="Heading3"/>
-        <w:spacing w:line="480" w:lineRule="auto"/>
-        <w:rPr>
-          <w:rFonts w:cstheme="minorHAnsi"/>
-          <w:lang w:val="es-ES"/>
-        </w:rPr>
-      </w:pPr>
-      <w:bookmarkStart w:id="21" w:name="_Toc108276820"/>
-      <w:r>
-        <w:rPr>
-          <w:lang w:val="es-ES"/>
-        </w:rPr>
-        <w:t>2.6 Alcance del Proyecto</w:t>
-      </w:r>
-      <w:bookmarkEnd w:id="21"/>
-    </w:p>
-    <w:p>
-      <w:pPr>
-        <w:spacing w:after="0" w:line="360" w:lineRule="auto"/>
-        <w:ind w:firstLine="284"/>
-        <w:jc w:val="both"/>
-        <w:rPr>
           <w:lang w:val="es-ES"/>
         </w:rPr>
       </w:pPr>
       <w:r>
         <w:rPr>
+          <w:rFonts w:cstheme="minorHAnsi"/>
           <w:lang w:val="es-ES"/>
         </w:rPr>
         <w:t xml:space="preserve">     </w:t>
       </w:r>
-      <w:proofErr w:type="spellStart"/>
       <w:r>
         <w:rPr>
-          <w:lang w:val="es-ES"/>
-        </w:rPr>
-        <w:t>C</w:t>
-      </w:r>
-      <w:r>
-        <w:rPr>
-          <w:lang w:val="es-ES"/>
-        </w:rPr>
-        <w:t>olmacicoop</w:t>
-      </w:r>
-      <w:proofErr w:type="spellEnd"/>
-      <w:r>
-        <w:rPr>
-          <w:lang w:val="es-ES"/>
-        </w:rPr>
-        <w:t xml:space="preserve"> </w:t>
-      </w:r>
-      <w:r>
-        <w:rPr>
-          <w:lang w:val="es-ES"/>
-        </w:rPr>
-        <w:t>está</w:t>
-      </w:r>
-      <w:r>
-        <w:rPr>
-          <w:lang w:val="es-ES"/>
-        </w:rPr>
-        <w:t xml:space="preserve"> pensado para ser una aplicación global.</w:t>
+          <w:rFonts w:cstheme="minorHAnsi"/>
+          <w:lang w:val="es-ES"/>
+        </w:rPr>
+        <w:t>Entre las características principales plasmadas en otras cooperativas que no pudieron faltar en COLMACICOOP podemos citar:</w:t>
       </w:r>
     </w:p>
     <w:p>
       <w:pPr>
-        <w:spacing w:after="0" w:line="360" w:lineRule="auto"/>
-        <w:ind w:firstLine="284"/>
-        <w:jc w:val="both"/>
-        <w:rPr>
+        <w:pStyle w:val="ListParagraph"/>
+        <w:numPr>
+          <w:ilvl w:val="0"/>
+          <w:numId w:val="21"/>
+        </w:numPr>
+        <w:spacing w:line="360" w:lineRule="auto"/>
+        <w:rPr>
+          <w:rFonts w:cstheme="minorHAnsi"/>
           <w:lang w:val="es-ES"/>
         </w:rPr>
       </w:pPr>
       <w:r>
         <w:rPr>
-          <w:lang w:val="es-ES"/>
-        </w:rPr>
-        <w:t xml:space="preserve">    Entrega de los planes de gestión del proyecto de la implementación de una herramienta de software, que facilite la evaluación del desempeño de los colaboradores de una compañía, a través de un software de cooperativa de ahorros y préstamos, que está enfocado en la implementación de los siguientes módulos: </w:t>
+          <w:rFonts w:cstheme="minorHAnsi"/>
+          <w:lang w:val="es-ES"/>
+        </w:rPr>
+        <w:t>Los beneficios para los afiliados.</w:t>
       </w:r>
     </w:p>
     <w:p>
       <w:pPr>
-        <w:spacing w:after="0" w:line="360" w:lineRule="auto"/>
-        <w:ind w:firstLine="284"/>
-        <w:jc w:val="both"/>
-        <w:rPr>
+        <w:pStyle w:val="ListParagraph"/>
+        <w:numPr>
+          <w:ilvl w:val="0"/>
+          <w:numId w:val="21"/>
+        </w:numPr>
+        <w:spacing w:line="360" w:lineRule="auto"/>
+        <w:rPr>
+          <w:rFonts w:cstheme="minorHAnsi"/>
           <w:lang w:val="es-ES"/>
         </w:rPr>
       </w:pPr>
       <w:r>
         <w:rPr>
-          <w:lang w:val="es-ES"/>
-        </w:rPr>
-        <w:t xml:space="preserve">Generales: Dirigido a cubrir la gestión de usuarios, roles de usuarios y parámetro del sistema; </w:t>
+          <w:rFonts w:cstheme="minorHAnsi"/>
+          <w:lang w:val="es-ES"/>
+        </w:rPr>
+        <w:t>Calculadora de ahorros.</w:t>
       </w:r>
     </w:p>
     <w:p>
       <w:pPr>
-        <w:spacing w:after="0" w:line="360" w:lineRule="auto"/>
-        <w:ind w:firstLine="284"/>
-        <w:jc w:val="both"/>
-        <w:rPr>
+        <w:pStyle w:val="ListParagraph"/>
+        <w:numPr>
+          <w:ilvl w:val="0"/>
+          <w:numId w:val="21"/>
+        </w:numPr>
+        <w:spacing w:line="360" w:lineRule="auto"/>
+        <w:rPr>
+          <w:rFonts w:cstheme="minorHAnsi"/>
           <w:lang w:val="es-ES"/>
         </w:rPr>
       </w:pPr>
       <w:r>
         <w:rPr>
-          <w:lang w:val="es-ES"/>
-        </w:rPr>
-        <w:lastRenderedPageBreak/>
-        <w:t xml:space="preserve">Socios: Está enfocado a realizar la gestión de socios, con la visión de mantener una base de datos amplia, que permita proveer la información necesaria para la generación de reportes legales; </w:t>
+          <w:rFonts w:cstheme="minorHAnsi"/>
+          <w:lang w:val="es-ES"/>
+        </w:rPr>
+        <w:t>Calculadora de préstamos.</w:t>
       </w:r>
     </w:p>
     <w:p>
       <w:pPr>
-        <w:spacing w:after="0" w:line="360" w:lineRule="auto"/>
-        <w:ind w:firstLine="284"/>
-        <w:jc w:val="both"/>
-        <w:rPr>
+        <w:pStyle w:val="ListParagraph"/>
+        <w:numPr>
+          <w:ilvl w:val="0"/>
+          <w:numId w:val="21"/>
+        </w:numPr>
+        <w:spacing w:line="360" w:lineRule="auto"/>
+        <w:rPr>
+          <w:rFonts w:cstheme="minorHAnsi"/>
           <w:lang w:val="es-ES"/>
         </w:rPr>
       </w:pPr>
       <w:r>
         <w:rPr>
-          <w:lang w:val="es-ES"/>
-        </w:rPr>
-        <w:t>Captaciones a la Vista: Gestiona el manejo de las cuentas que las cooperativas están autorizadas a mantener, por parte de las entidades de control, como son: encajes para préstamos y cuentas de ahorro.</w:t>
+          <w:rFonts w:cstheme="minorHAnsi"/>
+          <w:lang w:val="es-ES"/>
+        </w:rPr>
+        <w:t>Preguntas frecuentes.</w:t>
+      </w:r>
+    </w:p>
+    <w:p>
+      <w:pPr>
+        <w:pStyle w:val="ListParagraph"/>
+        <w:numPr>
+          <w:ilvl w:val="0"/>
+          <w:numId w:val="21"/>
+        </w:numPr>
+        <w:spacing w:line="360" w:lineRule="auto"/>
+        <w:rPr>
+          <w:rFonts w:cstheme="minorHAnsi"/>
+          <w:lang w:val="es-ES"/>
+        </w:rPr>
+      </w:pPr>
+      <w:r>
+        <w:rPr>
+          <w:rFonts w:cstheme="minorHAnsi"/>
+          <w:lang w:val="es-ES"/>
+        </w:rPr>
+        <w:t>Misión, visión y valores.</w:t>
+      </w:r>
+    </w:p>
+    <w:p>
+      <w:pPr>
+        <w:pStyle w:val="ListParagraph"/>
+        <w:numPr>
+          <w:ilvl w:val="0"/>
+          <w:numId w:val="21"/>
+        </w:numPr>
+        <w:spacing w:line="360" w:lineRule="auto"/>
+        <w:rPr>
+          <w:rFonts w:cstheme="minorHAnsi"/>
+          <w:lang w:val="es-ES"/>
+        </w:rPr>
+      </w:pPr>
+      <w:r>
+        <w:rPr>
+          <w:rFonts w:cstheme="minorHAnsi"/>
+          <w:lang w:val="es-ES"/>
+        </w:rPr>
+        <w:t>Canales de comunicación.</w:t>
+      </w:r>
+    </w:p>
+    <w:p>
+      <w:pPr>
+        <w:pStyle w:val="ListParagraph"/>
+        <w:numPr>
+          <w:ilvl w:val="0"/>
+          <w:numId w:val="21"/>
+        </w:numPr>
+        <w:spacing w:line="360" w:lineRule="auto"/>
+        <w:rPr>
+          <w:rFonts w:cstheme="minorHAnsi"/>
+          <w:lang w:val="es-ES"/>
+        </w:rPr>
+      </w:pPr>
+      <w:r>
+        <w:rPr>
+          <w:rFonts w:cstheme="minorHAnsi"/>
+          <w:lang w:val="es-ES"/>
+        </w:rPr>
+        <w:t>Formularios de inscripción.</w:t>
       </w:r>
     </w:p>
     <w:p>
@@ -5758,7 +5667,111 @@
           <w:lang w:val="es-ES"/>
         </w:rPr>
       </w:pPr>
-      <w:bookmarkStart w:id="22" w:name="_Toc108276821"/>
+      <w:bookmarkStart w:id="25" w:name="_Toc108276820"/>
+      <w:r>
+        <w:rPr>
+          <w:lang w:val="es-ES"/>
+        </w:rPr>
+        <w:lastRenderedPageBreak/>
+        <w:t>2.6 Alcance del Proyecto</w:t>
+      </w:r>
+      <w:bookmarkEnd w:id="25"/>
+    </w:p>
+    <w:p>
+      <w:pPr>
+        <w:spacing w:line="360" w:lineRule="auto"/>
+        <w:rPr>
+          <w:lang w:val="es-ES"/>
+        </w:rPr>
+      </w:pPr>
+      <w:r>
+        <w:rPr>
+          <w:lang w:val="es-ES"/>
+        </w:rPr>
+        <w:t>En el presente proyecto, el equipo se limitó a desarrollar el portal web, panel de administración y API de la Cooperativa de Ahorro, Crédito y Servicios Múltiples de Colmaderos de Cancino (COLMACICOOP). Mostrando las características principales con las cuales cuenta la cooperativa y los beneficios que ofrece a sus cooperativistas.</w:t>
+      </w:r>
+    </w:p>
+    <w:p>
+      <w:pPr>
+        <w:spacing w:line="360" w:lineRule="auto"/>
+        <w:rPr>
+          <w:lang w:val="es-ES"/>
+        </w:rPr>
+      </w:pPr>
+      <w:r>
+        <w:rPr>
+          <w:lang w:val="es-ES"/>
+        </w:rPr>
+        <w:t>El panel de administración está para facilitar la gestión del proyecto por parte de los ejecutivos de COLMACICOOP. Podrán modificar o agregar imágenes de la galería, textos relacionados con la política de ahorros y préstamos, canales de comunicación de redes sociales, teléfonos, correos electrónicos, textos relacionados con la misión de la cooperativa, modificar o agregar preguntas frecuentes y cambiar las tasas de las calculadoras de ahorros y préstamos.</w:t>
+      </w:r>
+    </w:p>
+    <w:p>
+      <w:pPr>
+        <w:spacing w:line="360" w:lineRule="auto"/>
+        <w:rPr>
+          <w:lang w:val="es-ES"/>
+        </w:rPr>
+      </w:pPr>
+      <w:r>
+        <w:rPr>
+          <w:lang w:val="es-ES"/>
+        </w:rPr>
+        <w:t>En el panel de administración los ejecutivos de la cooperativa podrán tener acceso al listado de los afiliados para su posterior gestión, así como las solicitudes de contacto con la cooperativa.</w:t>
+      </w:r>
+    </w:p>
+    <w:p>
+      <w:pPr>
+        <w:spacing w:line="360" w:lineRule="auto"/>
+        <w:rPr>
+          <w:lang w:val="es-ES"/>
+        </w:rPr>
+      </w:pPr>
+      <w:r>
+        <w:rPr>
+          <w:lang w:val="es-ES"/>
+        </w:rPr>
+        <w:t>El portal web cuenta con adaptabilidad integral a las pequeñas pantallas de los dispositivos móviles, sin que esto afecte el contenido mostrado a los visitantes como la calculadora de ahorros, beneficios a cooperativistas, preguntas frecuentes y el formulario de inscripción.</w:t>
+      </w:r>
+    </w:p>
+    <w:p>
+      <w:pPr>
+        <w:spacing w:line="360" w:lineRule="auto"/>
+        <w:rPr>
+          <w:lang w:val="es-ES"/>
+        </w:rPr>
+      </w:pPr>
+      <w:r>
+        <w:rPr>
+          <w:lang w:val="es-ES"/>
+        </w:rPr>
+        <w:t>El sistema cuenta con una API disponible para el uso de terceras partes, como por ejemplo aplicaciones móviles o de escritorio.</w:t>
+      </w:r>
+    </w:p>
+    <w:p>
+      <w:pPr>
+        <w:rPr>
+          <w:rFonts w:cstheme="minorHAnsi"/>
+          <w:lang w:val="es-ES"/>
+        </w:rPr>
+      </w:pPr>
+      <w:r>
+        <w:rPr>
+          <w:rFonts w:cstheme="minorHAnsi"/>
+          <w:lang w:val="es-ES"/>
+        </w:rPr>
+        <w:br w:type="page"/>
+      </w:r>
+    </w:p>
+    <w:p>
+      <w:pPr>
+        <w:pStyle w:val="Heading3"/>
+        <w:spacing w:line="480" w:lineRule="auto"/>
+        <w:rPr>
+          <w:rFonts w:cstheme="minorHAnsi"/>
+          <w:lang w:val="es-ES"/>
+        </w:rPr>
+      </w:pPr>
+      <w:bookmarkStart w:id="26" w:name="_Toc108276821"/>
       <w:r>
         <w:rPr>
           <w:lang w:val="es-ES"/>
@@ -5766,7 +5779,7 @@
         <w:lastRenderedPageBreak/>
         <w:t>2.7 Descripción de los entregables del proyecto</w:t>
       </w:r>
-      <w:bookmarkEnd w:id="22"/>
+      <w:bookmarkEnd w:id="26"/>
     </w:p>
     <w:tbl>
       <w:tblPr>
@@ -6881,7 +6894,7 @@
           <w:lang w:val="es-ES"/>
         </w:rPr>
       </w:pPr>
-      <w:bookmarkStart w:id="23" w:name="_Toc108276822"/>
+      <w:bookmarkStart w:id="27" w:name="_Toc108276822"/>
       <w:r>
         <w:rPr>
           <w:lang w:val="es-ES"/>
@@ -6907,7 +6920,7 @@
         </w:rPr>
         <w:t xml:space="preserve"> grupo de desarrollo, sin Rol o posiciones, para eso esta después el organigrama</w:t>
       </w:r>
-      <w:bookmarkEnd w:id="23"/>
+      <w:bookmarkEnd w:id="27"/>
     </w:p>
     <w:p>
       <w:pPr>
@@ -7279,7 +7292,7 @@
           <w:lang w:val="es-ES"/>
         </w:rPr>
       </w:pPr>
-      <w:bookmarkStart w:id="24" w:name="_Toc108276823"/>
+      <w:bookmarkStart w:id="28" w:name="_Toc108276823"/>
       <w:r>
         <w:rPr>
           <w:lang w:val="es-ES"/>
@@ -7301,6 +7314,7 @@
       </w:r>
       <w:r>
         <w:rPr>
+          <w:noProof/>
           <w:lang w:val="es-ES" w:eastAsia="es-DO"/>
         </w:rPr>
         <w:drawing>
@@ -7325,7 +7339,7 @@
           </wp:anchor>
         </w:drawing>
       </w:r>
-      <w:bookmarkEnd w:id="24"/>
+      <w:bookmarkEnd w:id="28"/>
     </w:p>
     <w:p>
       <w:pPr>
@@ -7384,14 +7398,14 @@
           <w:lang w:val="es-ES"/>
         </w:rPr>
       </w:pPr>
-      <w:bookmarkStart w:id="25" w:name="_Toc108276824"/>
+      <w:bookmarkStart w:id="29" w:name="_Toc108276824"/>
       <w:r>
         <w:rPr>
           <w:lang w:val="es-ES"/>
         </w:rPr>
         <w:t>4. Descripción de los aspectos técnicos</w:t>
       </w:r>
-      <w:bookmarkEnd w:id="25"/>
+      <w:bookmarkEnd w:id="29"/>
     </w:p>
     <w:p>
       <w:pPr>
@@ -7410,7 +7424,7 @@
           <w:lang w:val="es-ES"/>
         </w:rPr>
       </w:pPr>
-      <w:bookmarkStart w:id="26" w:name="_Toc108276825"/>
+      <w:bookmarkStart w:id="30" w:name="_Toc108276825"/>
       <w:r>
         <w:rPr>
           <w:lang w:val="es-ES"/>
@@ -7423,7 +7437,7 @@
         </w:rPr>
         <w:t>Requerimiento de hardware</w:t>
       </w:r>
-      <w:bookmarkEnd w:id="26"/>
+      <w:bookmarkEnd w:id="30"/>
     </w:p>
     <w:p>
       <w:pPr>
@@ -7658,7 +7672,7 @@
           <w:lang w:val="es-ES"/>
         </w:rPr>
       </w:pPr>
-      <w:bookmarkStart w:id="27" w:name="_Toc108276826"/>
+      <w:bookmarkStart w:id="31" w:name="_Toc108276826"/>
       <w:r>
         <w:rPr>
           <w:lang w:val="es-ES"/>
@@ -7671,7 +7685,7 @@
         </w:rPr>
         <w:t>Requerimiento de software</w:t>
       </w:r>
-      <w:bookmarkEnd w:id="27"/>
+      <w:bookmarkEnd w:id="31"/>
     </w:p>
     <w:p>
       <w:pPr>
@@ -7843,14 +7857,14 @@
           <w:lang w:val="es-ES"/>
         </w:rPr>
       </w:pPr>
-      <w:bookmarkStart w:id="28" w:name="_Toc108276827"/>
+      <w:bookmarkStart w:id="32" w:name="_Toc108276827"/>
       <w:r>
         <w:rPr>
           <w:lang w:val="es-ES"/>
         </w:rPr>
         <w:t>5.1 Presupuesto de HARDWARE</w:t>
       </w:r>
-      <w:bookmarkEnd w:id="28"/>
+      <w:bookmarkEnd w:id="32"/>
     </w:p>
     <w:tbl>
       <w:tblPr>
@@ -8073,16 +8087,16 @@
                 <w:lang w:val="es-ES"/>
               </w:rPr>
             </w:pPr>
-            <w:bookmarkStart w:id="29" w:name="OLE_LINK65"/>
-            <w:bookmarkStart w:id="30" w:name="OLE_LINK66"/>
+            <w:bookmarkStart w:id="33" w:name="OLE_LINK65"/>
+            <w:bookmarkStart w:id="34" w:name="OLE_LINK66"/>
             <w:r>
               <w:rPr>
                 <w:lang w:val="es-ES"/>
               </w:rPr>
               <w:t>RD$</w:t>
             </w:r>
-            <w:bookmarkEnd w:id="29"/>
-            <w:bookmarkEnd w:id="30"/>
+            <w:bookmarkEnd w:id="33"/>
+            <w:bookmarkEnd w:id="34"/>
             <w:r>
               <w:rPr>
                 <w:lang w:val="es-ES"/>
@@ -8161,14 +8175,14 @@
           <w:lang w:val="es-ES"/>
         </w:rPr>
       </w:pPr>
-      <w:bookmarkStart w:id="31" w:name="_Toc108276828"/>
+      <w:bookmarkStart w:id="35" w:name="_Toc108276828"/>
       <w:r>
         <w:rPr>
           <w:lang w:val="es-ES"/>
         </w:rPr>
         <w:t>5.2 Presupuesto de Mano de Obra</w:t>
       </w:r>
-      <w:bookmarkEnd w:id="31"/>
+      <w:bookmarkEnd w:id="35"/>
     </w:p>
     <w:p>
       <w:pPr>
@@ -8350,16 +8364,16 @@
                 <w:lang w:val="es-ES"/>
               </w:rPr>
             </w:pPr>
-            <w:bookmarkStart w:id="32" w:name="OLE_LINK67"/>
-            <w:bookmarkStart w:id="33" w:name="OLE_LINK68"/>
+            <w:bookmarkStart w:id="36" w:name="OLE_LINK67"/>
+            <w:bookmarkStart w:id="37" w:name="OLE_LINK68"/>
             <w:r>
               <w:rPr>
                 <w:lang w:val="es-ES"/>
               </w:rPr>
               <w:t>RD$</w:t>
             </w:r>
-            <w:bookmarkEnd w:id="32"/>
-            <w:bookmarkEnd w:id="33"/>
+            <w:bookmarkEnd w:id="36"/>
+            <w:bookmarkEnd w:id="37"/>
             <w:r>
               <w:rPr>
                 <w:lang w:val="es-ES"/>
@@ -8870,16 +8884,16 @@
                 <w:lang w:val="es-ES"/>
               </w:rPr>
             </w:pPr>
-            <w:bookmarkStart w:id="34" w:name="OLE_LINK71"/>
-            <w:bookmarkStart w:id="35" w:name="OLE_LINK72"/>
+            <w:bookmarkStart w:id="38" w:name="OLE_LINK71"/>
+            <w:bookmarkStart w:id="39" w:name="OLE_LINK72"/>
             <w:r>
               <w:rPr>
                 <w:lang w:val="es-ES"/>
               </w:rPr>
               <w:t>RD$</w:t>
             </w:r>
-            <w:bookmarkEnd w:id="34"/>
-            <w:bookmarkEnd w:id="35"/>
+            <w:bookmarkEnd w:id="38"/>
+            <w:bookmarkEnd w:id="39"/>
             <w:r>
               <w:rPr>
                 <w:lang w:val="es-ES"/>
@@ -9380,16 +9394,16 @@
                 <w:lang w:val="es-ES"/>
               </w:rPr>
             </w:pPr>
-            <w:bookmarkStart w:id="36" w:name="OLE_LINK73"/>
-            <w:bookmarkStart w:id="37" w:name="OLE_LINK74"/>
+            <w:bookmarkStart w:id="40" w:name="OLE_LINK73"/>
+            <w:bookmarkStart w:id="41" w:name="OLE_LINK74"/>
             <w:r>
               <w:rPr>
                 <w:lang w:val="es-ES"/>
               </w:rPr>
               <w:t>RD$</w:t>
             </w:r>
-            <w:bookmarkEnd w:id="36"/>
-            <w:bookmarkEnd w:id="37"/>
+            <w:bookmarkEnd w:id="40"/>
+            <w:bookmarkEnd w:id="41"/>
             <w:r>
               <w:rPr>
                 <w:lang w:val="es-ES"/>
@@ -9462,14 +9476,14 @@
           <w:lang w:val="es-ES"/>
         </w:rPr>
       </w:pPr>
-      <w:bookmarkStart w:id="38" w:name="_Toc108276829"/>
+      <w:bookmarkStart w:id="42" w:name="_Toc108276829"/>
       <w:r>
         <w:rPr>
           <w:lang w:val="es-ES"/>
         </w:rPr>
         <w:t>5.3 Presupuesto total</w:t>
       </w:r>
-      <w:bookmarkEnd w:id="38"/>
+      <w:bookmarkEnd w:id="42"/>
     </w:p>
     <w:tbl>
       <w:tblPr>
@@ -9739,7 +9753,7 @@
           <w:lang w:val="es-ES"/>
         </w:rPr>
       </w:pPr>
-      <w:bookmarkStart w:id="39" w:name="_Toc108276830"/>
+      <w:bookmarkStart w:id="43" w:name="_Toc108276830"/>
       <w:r>
         <w:rPr>
           <w:lang w:val="es-ES"/>
@@ -9752,7 +9766,7 @@
         </w:rPr>
         <w:t xml:space="preserve"> y la Matriz de actividades no va antes de la descripción de cada actividad?</w:t>
       </w:r>
-      <w:bookmarkEnd w:id="39"/>
+      <w:bookmarkEnd w:id="43"/>
     </w:p>
     <w:p>
       <w:pPr>
@@ -9762,7 +9776,7 @@
           <w:lang w:val="es-ES"/>
         </w:rPr>
       </w:pPr>
-      <w:bookmarkStart w:id="40" w:name="_Toc108276831"/>
+      <w:bookmarkStart w:id="44" w:name="_Toc108276831"/>
       <w:r>
         <w:rPr>
           <w:lang w:val="es-ES"/>
@@ -9775,7 +9789,7 @@
         </w:rPr>
         <w:t xml:space="preserve"> Propuesta del Software. Si aun no lo han desarrollado, no lo pueden presentar.</w:t>
       </w:r>
-      <w:bookmarkEnd w:id="40"/>
+      <w:bookmarkEnd w:id="44"/>
     </w:p>
     <w:p>
       <w:pPr>
@@ -9830,161 +9844,12 @@
           <w:lang w:val="es-ES"/>
         </w:rPr>
       </w:pPr>
-      <w:bookmarkStart w:id="41" w:name="_Toc108276832"/>
+      <w:bookmarkStart w:id="45" w:name="_Toc108276832"/>
       <w:r>
         <w:rPr>
           <w:lang w:val="es-ES"/>
         </w:rPr>
         <w:t>6.2 Análisis Requerimientos</w:t>
-      </w:r>
-      <w:bookmarkEnd w:id="41"/>
-    </w:p>
-    <w:p>
-      <w:pPr>
-        <w:spacing w:after="0" w:line="360" w:lineRule="auto"/>
-        <w:ind w:firstLine="284"/>
-        <w:jc w:val="both"/>
-        <w:rPr>
-          <w:lang w:val="es-ES"/>
-        </w:rPr>
-      </w:pPr>
-      <w:r>
-        <w:rPr>
-          <w:lang w:val="es-ES"/>
-        </w:rPr>
-        <w:t>Implementar las primeras dos fases del c</w:t>
-      </w:r>
-      <w:r>
-        <w:rPr>
-          <w:lang w:val="es-ES"/>
-        </w:rPr>
-        <w:t xml:space="preserve">iclo de desarrollo de Software, como son la </w:t>
-      </w:r>
-      <w:bookmarkStart w:id="42" w:name="OLE_LINK38"/>
-      <w:bookmarkStart w:id="43" w:name="OLE_LINK39"/>
-      <w:proofErr w:type="spellStart"/>
-      <w:r>
-        <w:rPr>
-          <w:lang w:val="es-ES"/>
-        </w:rPr>
-        <w:t>elicitación</w:t>
-      </w:r>
-      <w:bookmarkEnd w:id="42"/>
-      <w:bookmarkEnd w:id="43"/>
-      <w:proofErr w:type="spellEnd"/>
-      <w:r>
-        <w:rPr>
-          <w:lang w:val="es-ES"/>
-        </w:rPr>
-        <w:t xml:space="preserve">, captación de todos los requerimientos, y reuniones frecuentes con los clientes a fin de pulir el análisis y avanzar a la siguiente fase de desarrollo. </w:t>
-      </w:r>
-      <w:proofErr w:type="spellStart"/>
-      <w:r>
-        <w:rPr>
-          <w:lang w:val="es-ES"/>
-        </w:rPr>
-        <w:t>Yase</w:t>
-      </w:r>
-      <w:proofErr w:type="spellEnd"/>
-      <w:r>
-        <w:rPr>
-          <w:lang w:val="es-ES"/>
-        </w:rPr>
-        <w:t xml:space="preserve"> sabe lo que se requiere? A través de dialogo, </w:t>
-      </w:r>
-      <w:proofErr w:type="spellStart"/>
-      <w:proofErr w:type="gramStart"/>
-      <w:r>
-        <w:rPr>
-          <w:lang w:val="es-ES"/>
-        </w:rPr>
-        <w:t>entervistas</w:t>
-      </w:r>
-      <w:proofErr w:type="spellEnd"/>
-      <w:r>
-        <w:rPr>
-          <w:lang w:val="es-ES"/>
-        </w:rPr>
-        <w:t>..?</w:t>
-      </w:r>
-      <w:proofErr w:type="gramEnd"/>
-      <w:r>
-        <w:rPr>
-          <w:lang w:val="es-ES"/>
-        </w:rPr>
-        <w:t xml:space="preserve"> y si aun no tiene los requerimientos, como van a </w:t>
-      </w:r>
-      <w:proofErr w:type="spellStart"/>
-      <w:r>
-        <w:rPr>
-          <w:lang w:val="es-ES"/>
-        </w:rPr>
-        <w:t>lecitar</w:t>
-      </w:r>
-      <w:proofErr w:type="spellEnd"/>
-      <w:r>
-        <w:rPr>
-          <w:lang w:val="es-ES"/>
-        </w:rPr>
-        <w:t>?</w:t>
-      </w:r>
-    </w:p>
-    <w:p>
-      <w:pPr>
-        <w:pStyle w:val="Heading3"/>
-        <w:spacing w:before="0" w:line="360" w:lineRule="auto"/>
-        <w:rPr>
-          <w:lang w:val="es-ES"/>
-        </w:rPr>
-      </w:pPr>
-      <w:bookmarkStart w:id="44" w:name="_Toc108276833"/>
-      <w:r>
-        <w:rPr>
-          <w:lang w:val="es-ES"/>
-        </w:rPr>
-        <w:t>6.3 Diagnostico</w:t>
-      </w:r>
-      <w:bookmarkEnd w:id="44"/>
-    </w:p>
-    <w:p>
-      <w:pPr>
-        <w:spacing w:after="0" w:line="360" w:lineRule="auto"/>
-        <w:ind w:firstLine="284"/>
-        <w:jc w:val="both"/>
-        <w:rPr>
-          <w:lang w:val="es-ES"/>
-        </w:rPr>
-      </w:pPr>
-      <w:r>
-        <w:rPr>
-          <w:lang w:val="es-ES"/>
-        </w:rPr>
-        <w:t>Se realiza un levantamiento total de los problemas que se desean solucionar con la implementación del Software. Así como una hoja de ruta con las tareas a seguir.</w:t>
-      </w:r>
-    </w:p>
-    <w:p>
-      <w:pPr>
-        <w:pStyle w:val="Heading3"/>
-        <w:spacing w:before="0" w:line="360" w:lineRule="auto"/>
-        <w:rPr>
-          <w:lang w:val="es-ES"/>
-        </w:rPr>
-      </w:pPr>
-    </w:p>
-    <w:p>
-      <w:pPr>
-        <w:pStyle w:val="Heading3"/>
-        <w:spacing w:before="0" w:line="360" w:lineRule="auto"/>
-        <w:rPr>
-          <w:lang w:val="es-ES"/>
-        </w:rPr>
-      </w:pPr>
-      <w:bookmarkStart w:id="45" w:name="_Toc108276834"/>
-      <w:r>
-        <w:rPr>
-          <w:lang w:val="es-ES"/>
-        </w:rPr>
-        <w:t>6.4 Respuesta al Problema</w:t>
       </w:r>
       <w:bookmarkEnd w:id="45"/>
     </w:p>
@@ -10001,19 +9866,81 @@
         <w:rPr>
           <w:lang w:val="es-ES"/>
         </w:rPr>
-        <w:t xml:space="preserve">Listado de acciones necesarias para solventar los problemas resultantes del </w:t>
+        <w:t>Implementar las primeras dos fases del c</w:t>
       </w:r>
       <w:r>
         <w:rPr>
           <w:lang w:val="es-ES"/>
         </w:rPr>
-        <w:t>diagnóstico</w:t>
+        <w:t xml:space="preserve">iclo de desarrollo de Software, como son la </w:t>
       </w:r>
+      <w:bookmarkStart w:id="46" w:name="OLE_LINK38"/>
+      <w:bookmarkStart w:id="47" w:name="OLE_LINK39"/>
+      <w:proofErr w:type="spellStart"/>
       <w:r>
         <w:rPr>
           <w:lang w:val="es-ES"/>
         </w:rPr>
-        <w:t>, así como fidedignas a ser implementadas.</w:t>
+        <w:t>elicitación</w:t>
+      </w:r>
+      <w:bookmarkEnd w:id="46"/>
+      <w:bookmarkEnd w:id="47"/>
+      <w:proofErr w:type="spellEnd"/>
+      <w:r>
+        <w:rPr>
+          <w:lang w:val="es-ES"/>
+        </w:rPr>
+        <w:t xml:space="preserve">, captación de todos los requerimientos, y reuniones frecuentes con los clientes a fin de pulir el análisis y avanzar a la siguiente fase de desarrollo. </w:t>
+      </w:r>
+      <w:proofErr w:type="spellStart"/>
+      <w:r>
+        <w:rPr>
+          <w:lang w:val="es-ES"/>
+        </w:rPr>
+        <w:t>Yase</w:t>
+      </w:r>
+      <w:proofErr w:type="spellEnd"/>
+      <w:r>
+        <w:rPr>
+          <w:lang w:val="es-ES"/>
+        </w:rPr>
+        <w:t xml:space="preserve"> sabe lo que se requiere? A través de dialogo, </w:t>
+      </w:r>
+      <w:proofErr w:type="spellStart"/>
+      <w:proofErr w:type="gramStart"/>
+      <w:r>
+        <w:rPr>
+          <w:lang w:val="es-ES"/>
+        </w:rPr>
+        <w:t>entervistas</w:t>
+      </w:r>
+      <w:proofErr w:type="spellEnd"/>
+      <w:r>
+        <w:rPr>
+          <w:lang w:val="es-ES"/>
+        </w:rPr>
+        <w:t>..?</w:t>
+      </w:r>
+      <w:proofErr w:type="gramEnd"/>
+      <w:r>
+        <w:rPr>
+          <w:lang w:val="es-ES"/>
+        </w:rPr>
+        <w:t xml:space="preserve"> y si aun no tiene los requerimientos, como van a </w:t>
+      </w:r>
+      <w:proofErr w:type="spellStart"/>
+      <w:r>
+        <w:rPr>
+          <w:lang w:val="es-ES"/>
+        </w:rPr>
+        <w:t>lecitar</w:t>
+      </w:r>
+      <w:proofErr w:type="spellEnd"/>
+      <w:r>
+        <w:rPr>
+          <w:lang w:val="es-ES"/>
+        </w:rPr>
+        <w:t>?</w:t>
       </w:r>
     </w:p>
     <w:p>
@@ -10024,32 +9951,13 @@
           <w:lang w:val="es-ES"/>
         </w:rPr>
       </w:pPr>
-    </w:p>
-    <w:p>
-      <w:pPr>
-        <w:pStyle w:val="Heading3"/>
-        <w:spacing w:before="0" w:line="360" w:lineRule="auto"/>
-        <w:rPr>
-          <w:lang w:val="es-ES"/>
-        </w:rPr>
-      </w:pPr>
-      <w:bookmarkStart w:id="46" w:name="_Toc108276835"/>
+      <w:bookmarkStart w:id="48" w:name="_Toc108276833"/>
       <w:r>
         <w:rPr>
           <w:lang w:val="es-ES"/>
         </w:rPr>
-        <w:t xml:space="preserve">6.5 </w:t>
+        <w:t>6.3 Diagnostico</w:t>
       </w:r>
-      <w:bookmarkStart w:id="47" w:name="OLE_LINK40"/>
-      <w:bookmarkStart w:id="48" w:name="OLE_LINK41"/>
-      <w:r>
-        <w:rPr>
-          <w:lang w:val="es-ES"/>
-        </w:rPr>
-        <w:t>Organizar el Proyecto</w:t>
-      </w:r>
-      <w:bookmarkEnd w:id="46"/>
-      <w:bookmarkEnd w:id="47"/>
       <w:bookmarkEnd w:id="48"/>
     </w:p>
     <w:p>
@@ -10065,49 +9973,7 @@
         <w:rPr>
           <w:lang w:val="es-ES"/>
         </w:rPr>
-        <w:t>Llevar notas de todas las tareas a realizar, asignar responsables y velar por su fiel cumplimiento.</w:t>
-      </w:r>
-      <w:r>
-        <w:rPr>
-          <w:lang w:val="es-ES"/>
-        </w:rPr>
-        <w:t xml:space="preserve"> Secuencia de </w:t>
-      </w:r>
-      <w:r>
-        <w:rPr>
-          <w:lang w:val="es-ES"/>
-        </w:rPr>
-        <w:t>l</w:t>
-      </w:r>
-      <w:r>
-        <w:rPr>
-          <w:lang w:val="es-ES"/>
-        </w:rPr>
-        <w:t xml:space="preserve">as etapas o pasos a seguir, </w:t>
-      </w:r>
-      <w:r>
-        <w:rPr>
-          <w:lang w:val="es-ES"/>
-        </w:rPr>
-        <w:t>para</w:t>
-      </w:r>
-      <w:r>
-        <w:rPr>
-          <w:lang w:val="es-ES"/>
-        </w:rPr>
-        <w:t xml:space="preserve"> el cumplimiento de </w:t>
-      </w:r>
-      <w:r>
-        <w:rPr>
-          <w:lang w:val="es-ES"/>
-        </w:rPr>
-        <w:t>l</w:t>
-      </w:r>
-      <w:r>
-        <w:rPr>
-          <w:lang w:val="es-ES"/>
-        </w:rPr>
-        <w:t>os objetivos.</w:t>
+        <w:t>Se realiza un levantamiento total de los problemas que se desean solucionar con la implementación del Software. Así como una hoja de ruta con las tareas a seguir.</w:t>
       </w:r>
     </w:p>
     <w:p>
@@ -10127,12 +9993,12 @@
           <w:lang w:val="es-ES"/>
         </w:rPr>
       </w:pPr>
-      <w:bookmarkStart w:id="49" w:name="_Toc108276836"/>
+      <w:bookmarkStart w:id="49" w:name="_Toc108276834"/>
       <w:r>
         <w:rPr>
           <w:lang w:val="es-ES"/>
         </w:rPr>
-        <w:t>6.6 Elaborar Normativa</w:t>
+        <w:t>6.4 Respuesta al Problema</w:t>
       </w:r>
       <w:bookmarkEnd w:id="49"/>
     </w:p>
@@ -10149,7 +10015,19 @@
         <w:rPr>
           <w:lang w:val="es-ES"/>
         </w:rPr>
-        <w:t>Crear manuales bien documentados con las normativas estandarizadas para su respectivo seguimiento, aplicación y uso. Se recomienda seguir estándares ISO para la creación de normativas.</w:t>
+        <w:t xml:space="preserve">Listado de acciones necesarias para solventar los problemas resultantes del </w:t>
+      </w:r>
+      <w:r>
+        <w:rPr>
+          <w:lang w:val="es-ES"/>
+        </w:rPr>
+        <w:t>diagnóstico</w:t>
+      </w:r>
+      <w:r>
+        <w:rPr>
+          <w:lang w:val="es-ES"/>
+        </w:rPr>
+        <w:t>, así como fidedignas a ser implementadas.</w:t>
       </w:r>
     </w:p>
     <w:p>
@@ -10163,124 +10041,29 @@
     </w:p>
     <w:p>
       <w:pPr>
-        <w:rPr>
-          <w:lang w:val="es-ES"/>
-        </w:rPr>
-      </w:pPr>
-    </w:p>
-    <w:p>
-      <w:pPr>
-        <w:rPr>
-          <w:lang w:val="es-ES"/>
-        </w:rPr>
-      </w:pPr>
-    </w:p>
-    <w:p>
-      <w:pPr>
         <w:pStyle w:val="Heading3"/>
         <w:spacing w:before="0" w:line="360" w:lineRule="auto"/>
         <w:rPr>
           <w:lang w:val="es-ES"/>
         </w:rPr>
       </w:pPr>
-      <w:bookmarkStart w:id="50" w:name="_Toc108276837"/>
+      <w:bookmarkStart w:id="50" w:name="_Toc108276835"/>
       <w:r>
         <w:rPr>
           <w:lang w:val="es-ES"/>
         </w:rPr>
-        <w:lastRenderedPageBreak/>
-        <w:t>6.7 Depuración Información</w:t>
+        <w:t xml:space="preserve">6.5 </w:t>
+      </w:r>
+      <w:bookmarkStart w:id="51" w:name="OLE_LINK40"/>
+      <w:bookmarkStart w:id="52" w:name="OLE_LINK41"/>
+      <w:r>
+        <w:rPr>
+          <w:lang w:val="es-ES"/>
+        </w:rPr>
+        <w:t>Organizar el Proyecto</w:t>
       </w:r>
       <w:bookmarkEnd w:id="50"/>
-    </w:p>
-    <w:p>
-      <w:pPr>
-        <w:spacing w:after="0" w:line="360" w:lineRule="auto"/>
-        <w:ind w:firstLine="284"/>
-        <w:jc w:val="both"/>
-        <w:rPr>
-          <w:lang w:val="es-ES"/>
-        </w:rPr>
-      </w:pPr>
-      <w:r>
-        <w:rPr>
-          <w:lang w:val="es-ES"/>
-        </w:rPr>
-        <w:t>La información suministrada del proyecto debe ser filtrada con el fin d</w:t>
-      </w:r>
-      <w:r>
-        <w:rPr>
-          <w:lang w:val="es-ES"/>
-        </w:rPr>
-        <w:t>e que esta pueda ser utilizada en cada una de las partes ciclo de desarrollo.</w:t>
-      </w:r>
-    </w:p>
-    <w:p>
-      <w:pPr>
-        <w:pStyle w:val="Heading3"/>
-        <w:spacing w:before="0" w:line="360" w:lineRule="auto"/>
-        <w:rPr>
-          <w:lang w:val="es-ES"/>
-        </w:rPr>
-      </w:pPr>
-    </w:p>
-    <w:p>
-      <w:pPr>
-        <w:pStyle w:val="Heading3"/>
-        <w:spacing w:before="0" w:line="360" w:lineRule="auto"/>
-        <w:rPr>
-          <w:lang w:val="es-ES"/>
-        </w:rPr>
-      </w:pPr>
-      <w:bookmarkStart w:id="51" w:name="_Toc108276838"/>
-      <w:r>
-        <w:rPr>
-          <w:lang w:val="es-ES"/>
-        </w:rPr>
-        <w:t>6.8 Comparar Información</w:t>
-      </w:r>
       <w:bookmarkEnd w:id="51"/>
-    </w:p>
-    <w:p>
-      <w:pPr>
-        <w:spacing w:after="0" w:line="360" w:lineRule="auto"/>
-        <w:ind w:firstLine="284"/>
-        <w:jc w:val="both"/>
-        <w:rPr>
-          <w:lang w:val="es-ES"/>
-        </w:rPr>
-      </w:pPr>
-      <w:r>
-        <w:rPr>
-          <w:lang w:val="es-ES"/>
-        </w:rPr>
-        <w:t>Es una buena práctica realizar comparaciones con proyectos realizados y de esta manera obtener las respuestas a los problemas que puedan surgir en el futuro.</w:t>
-      </w:r>
-    </w:p>
-    <w:p>
-      <w:pPr>
-        <w:pStyle w:val="Heading3"/>
-        <w:spacing w:before="0" w:line="360" w:lineRule="auto"/>
-        <w:rPr>
-          <w:lang w:val="es-ES"/>
-        </w:rPr>
-      </w:pPr>
-    </w:p>
-    <w:p>
-      <w:pPr>
-        <w:pStyle w:val="Heading3"/>
-        <w:spacing w:before="0" w:line="360" w:lineRule="auto"/>
-        <w:rPr>
-          <w:lang w:val="es-ES"/>
-        </w:rPr>
-      </w:pPr>
-      <w:bookmarkStart w:id="52" w:name="_Toc108276839"/>
-      <w:r>
-        <w:rPr>
-          <w:lang w:val="es-ES"/>
-        </w:rPr>
-        <w:t>6.9 Paridad información</w:t>
-      </w:r>
       <w:bookmarkEnd w:id="52"/>
     </w:p>
     <w:p>
@@ -10296,7 +10079,49 @@
         <w:rPr>
           <w:lang w:val="es-ES"/>
         </w:rPr>
-        <w:t>Se refiere a la información secuencial del proyecto, esta debe ser integra, confiable y a prueba de cambios futuros.</w:t>
+        <w:t>Llevar notas de todas las tareas a realizar, asignar responsables y velar por su fiel cumplimiento.</w:t>
+      </w:r>
+      <w:r>
+        <w:rPr>
+          <w:lang w:val="es-ES"/>
+        </w:rPr>
+        <w:t xml:space="preserve"> Secuencia de </w:t>
+      </w:r>
+      <w:r>
+        <w:rPr>
+          <w:lang w:val="es-ES"/>
+        </w:rPr>
+        <w:t>l</w:t>
+      </w:r>
+      <w:r>
+        <w:rPr>
+          <w:lang w:val="es-ES"/>
+        </w:rPr>
+        <w:t xml:space="preserve">as etapas o pasos a seguir, </w:t>
+      </w:r>
+      <w:r>
+        <w:rPr>
+          <w:lang w:val="es-ES"/>
+        </w:rPr>
+        <w:t>para</w:t>
+      </w:r>
+      <w:r>
+        <w:rPr>
+          <w:lang w:val="es-ES"/>
+        </w:rPr>
+        <w:t xml:space="preserve"> el cumplimiento de </w:t>
+      </w:r>
+      <w:r>
+        <w:rPr>
+          <w:lang w:val="es-ES"/>
+        </w:rPr>
+        <w:t>l</w:t>
+      </w:r>
+      <w:r>
+        <w:rPr>
+          <w:lang w:val="es-ES"/>
+        </w:rPr>
+        <w:t>os objetivos.</w:t>
       </w:r>
     </w:p>
     <w:p>
@@ -10307,12 +10132,21 @@
           <w:lang w:val="es-ES"/>
         </w:rPr>
       </w:pPr>
-      <w:bookmarkStart w:id="53" w:name="_Toc108276840"/>
+    </w:p>
+    <w:p>
+      <w:pPr>
+        <w:pStyle w:val="Heading3"/>
+        <w:spacing w:before="0" w:line="360" w:lineRule="auto"/>
+        <w:rPr>
+          <w:lang w:val="es-ES"/>
+        </w:rPr>
+      </w:pPr>
+      <w:bookmarkStart w:id="53" w:name="_Toc108276836"/>
       <w:r>
         <w:rPr>
           <w:lang w:val="es-ES"/>
         </w:rPr>
-        <w:t>6.10 Configuración de BD</w:t>
+        <w:t>6.6 Elaborar Normativa</w:t>
       </w:r>
       <w:bookmarkEnd w:id="53"/>
     </w:p>
@@ -10329,6 +10163,186 @@
         <w:rPr>
           <w:lang w:val="es-ES"/>
         </w:rPr>
+        <w:t>Crear manuales bien documentados con las normativas estandarizadas para su respectivo seguimiento, aplicación y uso. Se recomienda seguir estándares ISO para la creación de normativas.</w:t>
+      </w:r>
+    </w:p>
+    <w:p>
+      <w:pPr>
+        <w:pStyle w:val="Heading3"/>
+        <w:spacing w:before="0" w:line="360" w:lineRule="auto"/>
+        <w:rPr>
+          <w:lang w:val="es-ES"/>
+        </w:rPr>
+      </w:pPr>
+    </w:p>
+    <w:p>
+      <w:pPr>
+        <w:rPr>
+          <w:lang w:val="es-ES"/>
+        </w:rPr>
+      </w:pPr>
+    </w:p>
+    <w:p>
+      <w:pPr>
+        <w:rPr>
+          <w:lang w:val="es-ES"/>
+        </w:rPr>
+      </w:pPr>
+    </w:p>
+    <w:p>
+      <w:pPr>
+        <w:pStyle w:val="Heading3"/>
+        <w:spacing w:before="0" w:line="360" w:lineRule="auto"/>
+        <w:rPr>
+          <w:lang w:val="es-ES"/>
+        </w:rPr>
+      </w:pPr>
+      <w:bookmarkStart w:id="54" w:name="_Toc108276837"/>
+      <w:r>
+        <w:rPr>
+          <w:lang w:val="es-ES"/>
+        </w:rPr>
+        <w:lastRenderedPageBreak/>
+        <w:t>6.7 Depuración Información</w:t>
+      </w:r>
+      <w:bookmarkEnd w:id="54"/>
+    </w:p>
+    <w:p>
+      <w:pPr>
+        <w:spacing w:after="0" w:line="360" w:lineRule="auto"/>
+        <w:ind w:firstLine="284"/>
+        <w:jc w:val="both"/>
+        <w:rPr>
+          <w:lang w:val="es-ES"/>
+        </w:rPr>
+      </w:pPr>
+      <w:r>
+        <w:rPr>
+          <w:lang w:val="es-ES"/>
+        </w:rPr>
+        <w:t>La información suministrada del proyecto debe ser filtrada con el fin d</w:t>
+      </w:r>
+      <w:r>
+        <w:rPr>
+          <w:lang w:val="es-ES"/>
+        </w:rPr>
+        <w:t>e que esta pueda ser utilizada en cada una de las partes ciclo de desarrollo.</w:t>
+      </w:r>
+    </w:p>
+    <w:p>
+      <w:pPr>
+        <w:pStyle w:val="Heading3"/>
+        <w:spacing w:before="0" w:line="360" w:lineRule="auto"/>
+        <w:rPr>
+          <w:lang w:val="es-ES"/>
+        </w:rPr>
+      </w:pPr>
+    </w:p>
+    <w:p>
+      <w:pPr>
+        <w:pStyle w:val="Heading3"/>
+        <w:spacing w:before="0" w:line="360" w:lineRule="auto"/>
+        <w:rPr>
+          <w:lang w:val="es-ES"/>
+        </w:rPr>
+      </w:pPr>
+      <w:bookmarkStart w:id="55" w:name="_Toc108276838"/>
+      <w:r>
+        <w:rPr>
+          <w:lang w:val="es-ES"/>
+        </w:rPr>
+        <w:t>6.8 Comparar Información</w:t>
+      </w:r>
+      <w:bookmarkEnd w:id="55"/>
+    </w:p>
+    <w:p>
+      <w:pPr>
+        <w:spacing w:after="0" w:line="360" w:lineRule="auto"/>
+        <w:ind w:firstLine="284"/>
+        <w:jc w:val="both"/>
+        <w:rPr>
+          <w:lang w:val="es-ES"/>
+        </w:rPr>
+      </w:pPr>
+      <w:r>
+        <w:rPr>
+          <w:lang w:val="es-ES"/>
+        </w:rPr>
+        <w:t>Es una buena práctica realizar comparaciones con proyectos realizados y de esta manera obtener las respuestas a los problemas que puedan surgir en el futuro.</w:t>
+      </w:r>
+    </w:p>
+    <w:p>
+      <w:pPr>
+        <w:pStyle w:val="Heading3"/>
+        <w:spacing w:before="0" w:line="360" w:lineRule="auto"/>
+        <w:rPr>
+          <w:lang w:val="es-ES"/>
+        </w:rPr>
+      </w:pPr>
+    </w:p>
+    <w:p>
+      <w:pPr>
+        <w:pStyle w:val="Heading3"/>
+        <w:spacing w:before="0" w:line="360" w:lineRule="auto"/>
+        <w:rPr>
+          <w:lang w:val="es-ES"/>
+        </w:rPr>
+      </w:pPr>
+      <w:bookmarkStart w:id="56" w:name="_Toc108276839"/>
+      <w:r>
+        <w:rPr>
+          <w:lang w:val="es-ES"/>
+        </w:rPr>
+        <w:t>6.9 Paridad información</w:t>
+      </w:r>
+      <w:bookmarkEnd w:id="56"/>
+    </w:p>
+    <w:p>
+      <w:pPr>
+        <w:spacing w:after="0" w:line="360" w:lineRule="auto"/>
+        <w:ind w:firstLine="284"/>
+        <w:jc w:val="both"/>
+        <w:rPr>
+          <w:lang w:val="es-ES"/>
+        </w:rPr>
+      </w:pPr>
+      <w:r>
+        <w:rPr>
+          <w:lang w:val="es-ES"/>
+        </w:rPr>
+        <w:t>Se refiere a la información secuencial del proyecto, esta debe ser integra, confiable y a prueba de cambios futuros.</w:t>
+      </w:r>
+    </w:p>
+    <w:p>
+      <w:pPr>
+        <w:pStyle w:val="Heading3"/>
+        <w:spacing w:before="0" w:line="360" w:lineRule="auto"/>
+        <w:rPr>
+          <w:lang w:val="es-ES"/>
+        </w:rPr>
+      </w:pPr>
+      <w:bookmarkStart w:id="57" w:name="_Toc108276840"/>
+      <w:r>
+        <w:rPr>
+          <w:lang w:val="es-ES"/>
+        </w:rPr>
+        <w:t>6.10 Configuración de BD</w:t>
+      </w:r>
+      <w:bookmarkEnd w:id="57"/>
+    </w:p>
+    <w:p>
+      <w:pPr>
+        <w:spacing w:after="0" w:line="360" w:lineRule="auto"/>
+        <w:ind w:firstLine="284"/>
+        <w:jc w:val="both"/>
+        <w:rPr>
+          <w:lang w:val="es-ES"/>
+        </w:rPr>
+      </w:pPr>
+      <w:r>
+        <w:rPr>
+          <w:lang w:val="es-ES"/>
+        </w:rPr>
         <w:t>Realizar todas las configuraciones de lugar para levantar el servidor de base de datos y que este cuente con una funcionalidad eficiente, a prueba de fallas y siempre asegurando la integridad de la información.</w:t>
       </w:r>
     </w:p>
@@ -10353,7 +10367,7 @@
           <w:lang w:val="es-ES"/>
         </w:rPr>
       </w:pPr>
-      <w:bookmarkStart w:id="54" w:name="_Toc108276841"/>
+      <w:bookmarkStart w:id="58" w:name="_Toc108276841"/>
       <w:r>
         <w:rPr>
           <w:lang w:val="es-ES"/>
@@ -10399,7 +10413,7 @@
         </w:rPr>
         <w:t xml:space="preserve"> y evidentemente no le puede seguir ella misma.</w:t>
       </w:r>
-      <w:bookmarkEnd w:id="54"/>
+      <w:bookmarkEnd w:id="58"/>
     </w:p>
     <w:p>
       <w:pPr>
@@ -10439,8 +10453,8 @@
                 <w:lang w:val="es-ES"/>
               </w:rPr>
             </w:pPr>
-            <w:bookmarkStart w:id="55" w:name="OLE_LINK48"/>
-            <w:bookmarkStart w:id="56" w:name="OLE_LINK49"/>
+            <w:bookmarkStart w:id="59" w:name="OLE_LINK48"/>
+            <w:bookmarkStart w:id="60" w:name="OLE_LINK49"/>
             <w:r>
               <w:rPr>
                 <w:b/>
@@ -13384,9 +13398,9 @@
           <w:lang w:val="es-ES"/>
         </w:rPr>
       </w:pPr>
-      <w:bookmarkStart w:id="57" w:name="_Toc108276842"/>
-      <w:bookmarkEnd w:id="55"/>
-      <w:bookmarkEnd w:id="56"/>
+      <w:bookmarkStart w:id="61" w:name="_Toc108276842"/>
+      <w:bookmarkEnd w:id="59"/>
+      <w:bookmarkEnd w:id="60"/>
       <w:proofErr w:type="spellStart"/>
       <w:r>
         <w:rPr>
@@ -13451,7 +13465,7 @@
         </w:rPr>
         <w:t xml:space="preserve"> aprobable para nada.</w:t>
       </w:r>
-      <w:bookmarkEnd w:id="57"/>
+      <w:bookmarkEnd w:id="61"/>
     </w:p>
     <w:p>
       <w:pPr>
@@ -13461,7 +13475,7 @@
           <w:lang w:val="es-ES"/>
         </w:rPr>
       </w:pPr>
-      <w:bookmarkStart w:id="58" w:name="_Toc108276843"/>
+      <w:bookmarkStart w:id="62" w:name="_Toc108276843"/>
       <w:r>
         <w:rPr>
           <w:lang w:val="es-ES"/>
@@ -13496,7 +13510,7 @@
         </w:rPr>
         <w:t>)</w:t>
       </w:r>
-      <w:bookmarkEnd w:id="58"/>
+      <w:bookmarkEnd w:id="62"/>
     </w:p>
     <w:tbl>
       <w:tblPr>
@@ -19853,7 +19867,7 @@
           <w:lang w:val="es-ES"/>
         </w:rPr>
       </w:pPr>
-      <w:bookmarkStart w:id="59" w:name="_Toc108276844"/>
+      <w:bookmarkStart w:id="63" w:name="_Toc108276844"/>
       <w:r>
         <w:rPr>
           <w:lang w:val="es-ES"/>
@@ -19866,7 +19880,7 @@
         </w:rPr>
         <w:t>Matriz de Información</w:t>
       </w:r>
-      <w:bookmarkEnd w:id="59"/>
+      <w:bookmarkEnd w:id="63"/>
       <w:r>
         <w:rPr>
           <w:lang w:val="es-ES"/>
@@ -23714,7 +23728,7 @@
           <w:lang w:val="es-ES"/>
         </w:rPr>
       </w:pPr>
-      <w:bookmarkStart w:id="60" w:name="_Toc108276845"/>
+      <w:bookmarkStart w:id="64" w:name="_Toc108276845"/>
       <w:r>
         <w:rPr>
           <w:lang w:val="es-ES"/>
@@ -23722,7 +23736,7 @@
         <w:lastRenderedPageBreak/>
         <w:t>10. Matriz de Riesgo</w:t>
       </w:r>
-      <w:bookmarkEnd w:id="60"/>
+      <w:bookmarkEnd w:id="64"/>
       <w:r>
         <w:rPr>
           <w:lang w:val="es-ES"/>
@@ -24570,14 +24584,14 @@
           <w:lang w:val="es-ES"/>
         </w:rPr>
       </w:pPr>
-      <w:bookmarkStart w:id="61" w:name="_Toc108276846"/>
+      <w:bookmarkStart w:id="65" w:name="_Toc108276846"/>
       <w:r>
         <w:rPr>
           <w:lang w:val="es-ES"/>
         </w:rPr>
         <w:t>11. Matriz de Costo</w:t>
       </w:r>
-      <w:bookmarkEnd w:id="61"/>
+      <w:bookmarkEnd w:id="65"/>
     </w:p>
     <w:p>
       <w:pPr>
@@ -24588,8 +24602,8 @@
           <w:lang w:val="es-ES"/>
         </w:rPr>
       </w:pPr>
-      <w:bookmarkStart w:id="62" w:name="_bookmark27"/>
-      <w:bookmarkEnd w:id="62"/>
+      <w:bookmarkStart w:id="66" w:name="_bookmark27"/>
+      <w:bookmarkEnd w:id="66"/>
       <w:r>
         <w:rPr>
           <w:lang w:val="es-ES"/>
@@ -45974,7 +45988,7 @@
           <w:lang w:val="es-ES"/>
         </w:rPr>
       </w:pPr>
-      <w:bookmarkStart w:id="63" w:name="_Toc108276847"/>
+      <w:bookmarkStart w:id="67" w:name="_Toc108276847"/>
       <w:r>
         <w:rPr>
           <w:lang w:val="es-ES"/>
@@ -45982,7 +45996,7 @@
         <w:lastRenderedPageBreak/>
         <w:t>12. Calendario de ejecución del proyecto</w:t>
       </w:r>
-      <w:bookmarkEnd w:id="63"/>
+      <w:bookmarkEnd w:id="67"/>
     </w:p>
     <w:p>
       <w:pPr>
@@ -45992,6 +46006,7 @@
       </w:pPr>
       <w:r>
         <w:rPr>
+          <w:noProof/>
           <w:lang w:val="es-ES" w:eastAsia="es-DO"/>
         </w:rPr>
         <mc:AlternateContent>
@@ -46068,6 +46083,7 @@
       </w:r>
       <w:r>
         <w:rPr>
+          <w:noProof/>
           <w:lang w:val="es-ES" w:eastAsia="es-DO"/>
         </w:rPr>
         <mc:AlternateContent>
@@ -46150,6 +46166,7 @@
       </w:r>
       <w:r>
         <w:rPr>
+          <w:noProof/>
           <w:lang w:val="es-ES" w:eastAsia="es-DO"/>
         </w:rPr>
         <mc:AlternateContent>
@@ -46222,6 +46239,7 @@
       </w:r>
       <w:r>
         <w:rPr>
+          <w:noProof/>
           <w:lang w:val="es-ES" w:eastAsia="es-DO"/>
         </w:rPr>
         <mc:AlternateContent>
@@ -46310,6 +46328,7 @@
       </w:r>
       <w:r>
         <w:rPr>
+          <w:noProof/>
           <w:lang w:val="es-ES" w:eastAsia="es-DO"/>
         </w:rPr>
         <w:drawing>
@@ -46362,6 +46381,7 @@
       </w:r>
       <w:r>
         <w:rPr>
+          <w:noProof/>
           <w:lang w:val="es-ES" w:eastAsia="es-DO"/>
         </w:rPr>
         <w:drawing>
@@ -46415,6 +46435,7 @@
       </w:pPr>
       <w:r>
         <w:rPr>
+          <w:noProof/>
           <w:lang w:val="es-ES" w:eastAsia="es-DO"/>
         </w:rPr>
         <mc:AlternateContent>
@@ -46543,6 +46564,7 @@
       </w:r>
       <w:r>
         <w:rPr>
+          <w:noProof/>
           <w:lang w:val="es-ES" w:eastAsia="es-DO"/>
         </w:rPr>
         <mc:AlternateContent>
@@ -46821,7 +46843,7 @@
           <w:lang w:val="es-ES"/>
         </w:rPr>
       </w:pPr>
-      <w:bookmarkStart w:id="64" w:name="_Toc108276848"/>
+      <w:bookmarkStart w:id="68" w:name="_Toc108276848"/>
       <w:r>
         <w:rPr>
           <w:lang w:val="es-ES"/>
@@ -46840,7 +46862,7 @@
         </w:rPr>
         <w:t>)</w:t>
       </w:r>
-      <w:bookmarkEnd w:id="64"/>
+      <w:bookmarkEnd w:id="68"/>
     </w:p>
     <w:p>
       <w:pPr>
@@ -46850,6 +46872,7 @@
       </w:pPr>
       <w:r>
         <w:rPr>
+          <w:noProof/>
           <w:lang w:val="es-ES" w:eastAsia="es-DO"/>
         </w:rPr>
         <w:drawing>
@@ -46916,7 +46939,7 @@
           <w:lang w:val="es-ES"/>
         </w:rPr>
       </w:pPr>
-      <w:bookmarkStart w:id="65" w:name="_Toc108276849"/>
+      <w:bookmarkStart w:id="69" w:name="_Toc108276849"/>
       <w:r>
         <w:rPr>
           <w:lang w:val="es-ES"/>
@@ -46924,7 +46947,7 @@
         <w:lastRenderedPageBreak/>
         <w:t>14. Herramientas de seguimientos y control</w:t>
       </w:r>
-      <w:bookmarkEnd w:id="65"/>
+      <w:bookmarkEnd w:id="69"/>
     </w:p>
     <w:p>
       <w:pPr>
@@ -47005,7 +47028,7 @@
           <w:lang w:val="es-ES"/>
         </w:rPr>
       </w:pPr>
-      <w:bookmarkStart w:id="66" w:name="_Toc108276850"/>
+      <w:bookmarkStart w:id="70" w:name="_Toc108276850"/>
       <w:r>
         <w:rPr>
           <w:lang w:val="es-ES"/>
@@ -47013,7 +47036,7 @@
         <w:lastRenderedPageBreak/>
         <w:t>15. Anexos</w:t>
       </w:r>
-      <w:bookmarkEnd w:id="66"/>
+      <w:bookmarkEnd w:id="70"/>
     </w:p>
     <w:p>
       <w:pPr>
@@ -47023,7 +47046,7 @@
           <w:lang w:val="es-ES"/>
         </w:rPr>
       </w:pPr>
-      <w:bookmarkStart w:id="67" w:name="_Toc108276851"/>
+      <w:bookmarkStart w:id="71" w:name="_Toc108276851"/>
       <w:r>
         <w:rPr>
           <w:lang w:val="es-ES"/>
@@ -47036,7 +47059,7 @@
         </w:rPr>
         <w:t>: Modelo de base de datos</w:t>
       </w:r>
-      <w:bookmarkEnd w:id="67"/>
+      <w:bookmarkEnd w:id="71"/>
     </w:p>
     <w:p>
       <w:pPr>
@@ -47046,6 +47069,7 @@
       </w:pPr>
       <w:r>
         <w:rPr>
+          <w:noProof/>
           <w:lang w:val="es-ES" w:eastAsia="es-DO"/>
         </w:rPr>
         <w:drawing>
@@ -47112,7 +47136,7 @@
           <w:lang w:val="es-ES"/>
         </w:rPr>
       </w:pPr>
-      <w:bookmarkStart w:id="68" w:name="_Toc108276852"/>
+      <w:bookmarkStart w:id="72" w:name="_Toc108276852"/>
       <w:r>
         <w:rPr>
           <w:lang w:val="es-ES"/>
@@ -47150,7 +47174,7 @@
         </w:rPr>
         <w:t>asos de uso</w:t>
       </w:r>
-      <w:bookmarkEnd w:id="68"/>
+      <w:bookmarkEnd w:id="72"/>
     </w:p>
     <w:p>
       <w:pPr>
@@ -47227,6 +47251,7 @@
       </w:pPr>
       <w:r>
         <w:rPr>
+          <w:noProof/>
           <w:lang w:val="es-ES" w:eastAsia="es-DO"/>
         </w:rPr>
         <w:drawing>
@@ -47286,8 +47311,8 @@
         </w:rPr>
         <w:br w:type="page"/>
       </w:r>
-      <w:bookmarkStart w:id="69" w:name="OLE_LINK1"/>
-      <w:bookmarkStart w:id="70" w:name="OLE_LINK2"/>
+      <w:bookmarkStart w:id="73" w:name="OLE_LINK1"/>
+      <w:bookmarkStart w:id="74" w:name="OLE_LINK2"/>
       <w:r>
         <w:rPr>
           <w:b/>
@@ -47330,8 +47355,8 @@
         <w:t>so del panel de administración</w:t>
       </w:r>
     </w:p>
-    <w:bookmarkEnd w:id="69"/>
-    <w:bookmarkEnd w:id="70"/>
+    <w:bookmarkEnd w:id="73"/>
+    <w:bookmarkEnd w:id="74"/>
     <w:p>
       <w:pPr>
         <w:spacing w:line="600" w:lineRule="auto"/>
@@ -47341,6 +47366,7 @@
       </w:pPr>
       <w:r>
         <w:rPr>
+          <w:noProof/>
           <w:lang w:val="es-ES" w:eastAsia="es-DO"/>
         </w:rPr>
         <w:drawing>
@@ -47407,7 +47433,7 @@
           <w:lang w:val="es-ES"/>
         </w:rPr>
       </w:pPr>
-      <w:bookmarkStart w:id="71" w:name="_Toc108276853"/>
+      <w:bookmarkStart w:id="75" w:name="_Toc108276853"/>
       <w:r>
         <w:rPr>
           <w:lang w:val="es-ES"/>
@@ -47421,7 +47447,7 @@
         </w:rPr>
         <w:t xml:space="preserve"> C: Portal web</w:t>
       </w:r>
-      <w:bookmarkEnd w:id="71"/>
+      <w:bookmarkEnd w:id="75"/>
     </w:p>
     <w:p>
       <w:pPr>
@@ -47438,6 +47464,7 @@
       </w:pPr>
       <w:r>
         <w:rPr>
+          <w:noProof/>
           <w:lang w:val="es-ES"/>
         </w:rPr>
         <w:drawing>
@@ -47496,16 +47523,16 @@
           <w:lang w:val="es-ES"/>
         </w:rPr>
       </w:pPr>
-      <w:bookmarkStart w:id="72" w:name="OLE_LINK13"/>
-      <w:bookmarkStart w:id="73" w:name="OLE_LINK14"/>
+      <w:bookmarkStart w:id="76" w:name="OLE_LINK13"/>
+      <w:bookmarkStart w:id="77" w:name="OLE_LINK14"/>
       <w:r>
         <w:rPr>
           <w:lang w:val="es-ES"/>
         </w:rPr>
         <w:t>Imágenes ilustrativas de los servicios, y accesos directos</w:t>
       </w:r>
-      <w:bookmarkEnd w:id="72"/>
-      <w:bookmarkEnd w:id="73"/>
+      <w:bookmarkEnd w:id="76"/>
+      <w:bookmarkEnd w:id="77"/>
       <w:r>
         <w:rPr>
           <w:lang w:val="es-ES"/>
@@ -47522,6 +47549,7 @@
       </w:pPr>
       <w:r>
         <w:rPr>
+          <w:noProof/>
           <w:lang w:val="es-ES" w:eastAsia="es-DO"/>
         </w:rPr>
         <w:lastRenderedPageBreak/>
@@ -47588,6 +47616,7 @@
       </w:r>
       <w:r>
         <w:rPr>
+          <w:noProof/>
           <w:lang w:val="es-ES" w:eastAsia="es-DO"/>
         </w:rPr>
         <w:lastRenderedPageBreak/>
@@ -47658,6 +47687,7 @@
       </w:pPr>
       <w:r>
         <w:rPr>
+          <w:noProof/>
           <w:lang w:val="es-ES" w:eastAsia="es-DO"/>
         </w:rPr>
         <w:lastRenderedPageBreak/>
@@ -47734,6 +47764,7 @@
       </w:pPr>
       <w:r>
         <w:rPr>
+          <w:noProof/>
           <w:lang w:val="es-ES" w:eastAsia="es-DO"/>
         </w:rPr>
         <w:drawing>
@@ -47809,6 +47840,7 @@
       </w:pPr>
       <w:r>
         <w:rPr>
+          <w:noProof/>
           <w:lang w:val="es-ES" w:eastAsia="es-DO"/>
         </w:rPr>
         <w:lastRenderedPageBreak/>
@@ -47885,6 +47917,7 @@
       </w:pPr>
       <w:r>
         <w:rPr>
+          <w:noProof/>
           <w:lang w:val="es-ES" w:eastAsia="es-DO"/>
         </w:rPr>
         <w:lastRenderedPageBreak/>
@@ -47961,6 +47994,7 @@
       </w:pPr>
       <w:r>
         <w:rPr>
+          <w:noProof/>
           <w:lang w:val="es-ES" w:eastAsia="es-DO"/>
         </w:rPr>
         <w:lastRenderedPageBreak/>
@@ -48993,6 +49027,119 @@
     </w:lvl>
   </w:abstractNum>
   <w:abstractNum w:abstractNumId="16" w15:restartNumberingAfterBreak="0">
+    <w:nsid w:val="3B3B066A"/>
+    <w:multiLevelType w:val="hybridMultilevel"/>
+    <w:tmpl w:val="A508C75A"/>
+    <w:lvl w:ilvl="0" w:tplc="04090005">
+      <w:start w:val="1"/>
+      <w:numFmt w:val="bullet"/>
+      <w:lvlText w:val=""/>
+      <w:lvlJc w:val="left"/>
+      <w:pPr>
+        <w:ind w:left="720" w:hanging="360"/>
+      </w:pPr>
+      <w:rPr>
+        <w:rFonts w:ascii="Wingdings" w:hAnsi="Wingdings" w:hint="default"/>
+      </w:rPr>
+    </w:lvl>
+    <w:lvl w:ilvl="1" w:tplc="04090003" w:tentative="1">
+      <w:start w:val="1"/>
+      <w:numFmt w:val="bullet"/>
+      <w:lvlText w:val="o"/>
+      <w:lvlJc w:val="left"/>
+      <w:pPr>
+        <w:ind w:left="1440" w:hanging="360"/>
+      </w:pPr>
+      <w:rPr>
+        <w:rFonts w:ascii="Courier New" w:hAnsi="Courier New" w:cs="Courier New" w:hint="default"/>
+      </w:rPr>
+    </w:lvl>
+    <w:lvl w:ilvl="2" w:tplc="04090005" w:tentative="1">
+      <w:start w:val="1"/>
+      <w:numFmt w:val="bullet"/>
+      <w:lvlText w:val=""/>
+      <w:lvlJc w:val="left"/>
+      <w:pPr>
+        <w:ind w:left="2160" w:hanging="360"/>
+      </w:pPr>
+      <w:rPr>
+        <w:rFonts w:ascii="Wingdings" w:hAnsi="Wingdings" w:hint="default"/>
+      </w:rPr>
+    </w:lvl>
+    <w:lvl w:ilvl="3" w:tplc="04090001" w:tentative="1">
+      <w:start w:val="1"/>
+      <w:numFmt w:val="bullet"/>
+      <w:lvlText w:val=""/>
+      <w:lvlJc w:val="left"/>
+      <w:pPr>
+        <w:ind w:left="2880" w:hanging="360"/>
+      </w:pPr>
+      <w:rPr>
+        <w:rFonts w:ascii="Symbol" w:hAnsi="Symbol" w:hint="default"/>
+      </w:rPr>
+    </w:lvl>
+    <w:lvl w:ilvl="4" w:tplc="04090003" w:tentative="1">
+      <w:start w:val="1"/>
+      <w:numFmt w:val="bullet"/>
+      <w:lvlText w:val="o"/>
+      <w:lvlJc w:val="left"/>
+      <w:pPr>
+        <w:ind w:left="3600" w:hanging="360"/>
+      </w:pPr>
+      <w:rPr>
+        <w:rFonts w:ascii="Courier New" w:hAnsi="Courier New" w:cs="Courier New" w:hint="default"/>
+      </w:rPr>
+    </w:lvl>
+    <w:lvl w:ilvl="5" w:tplc="04090005" w:tentative="1">
+      <w:start w:val="1"/>
+      <w:numFmt w:val="bullet"/>
+      <w:lvlText w:val=""/>
+      <w:lvlJc w:val="left"/>
+      <w:pPr>
+        <w:ind w:left="4320" w:hanging="360"/>
+      </w:pPr>
+      <w:rPr>
+        <w:rFonts w:ascii="Wingdings" w:hAnsi="Wingdings" w:hint="default"/>
+      </w:rPr>
+    </w:lvl>
+    <w:lvl w:ilvl="6" w:tplc="04090001" w:tentative="1">
+      <w:start w:val="1"/>
+      <w:numFmt w:val="bullet"/>
+      <w:lvlText w:val=""/>
+      <w:lvlJc w:val="left"/>
+      <w:pPr>
+        <w:ind w:left="5040" w:hanging="360"/>
+      </w:pPr>
+      <w:rPr>
+        <w:rFonts w:ascii="Symbol" w:hAnsi="Symbol" w:hint="default"/>
+      </w:rPr>
+    </w:lvl>
+    <w:lvl w:ilvl="7" w:tplc="04090003" w:tentative="1">
+      <w:start w:val="1"/>
+      <w:numFmt w:val="bullet"/>
+      <w:lvlText w:val="o"/>
+      <w:lvlJc w:val="left"/>
+      <w:pPr>
+        <w:ind w:left="5760" w:hanging="360"/>
+      </w:pPr>
+      <w:rPr>
+        <w:rFonts w:ascii="Courier New" w:hAnsi="Courier New" w:cs="Courier New" w:hint="default"/>
+      </w:rPr>
+    </w:lvl>
+    <w:lvl w:ilvl="8" w:tplc="04090005" w:tentative="1">
+      <w:start w:val="1"/>
+      <w:numFmt w:val="bullet"/>
+      <w:lvlText w:val=""/>
+      <w:lvlJc w:val="left"/>
+      <w:pPr>
+        <w:ind w:left="6480" w:hanging="360"/>
+      </w:pPr>
+      <w:rPr>
+        <w:rFonts w:ascii="Wingdings" w:hAnsi="Wingdings" w:hint="default"/>
+      </w:rPr>
+    </w:lvl>
+  </w:abstractNum>
+  <w:abstractNum w:abstractNumId="17" w15:restartNumberingAfterBreak="0">
     <w:nsid w:val="3BBD09FC"/>
     <w:multiLevelType w:val="hybridMultilevel"/>
     <w:tmpl w:val="59DEF890"/>
@@ -49130,7 +49277,7 @@
       </w:rPr>
     </w:lvl>
   </w:abstractNum>
-  <w:abstractNum w:abstractNumId="17" w15:restartNumberingAfterBreak="0">
+  <w:abstractNum w:abstractNumId="18" w15:restartNumberingAfterBreak="0">
     <w:nsid w:val="526F32E0"/>
     <w:multiLevelType w:val="hybridMultilevel"/>
     <w:tmpl w:val="FA80AE10"/>
@@ -49243,7 +49390,7 @@
       </w:rPr>
     </w:lvl>
   </w:abstractNum>
-  <w:abstractNum w:abstractNumId="18" w15:restartNumberingAfterBreak="0">
+  <w:abstractNum w:abstractNumId="19" w15:restartNumberingAfterBreak="0">
     <w:nsid w:val="658B4D53"/>
     <w:multiLevelType w:val="hybridMultilevel"/>
     <w:tmpl w:val="6A1C16D2"/>
@@ -49383,6 +49530,119 @@
       </w:rPr>
     </w:lvl>
   </w:abstractNum>
+  <w:abstractNum w:abstractNumId="20" w15:restartNumberingAfterBreak="0">
+    <w:nsid w:val="76D239BD"/>
+    <w:multiLevelType w:val="hybridMultilevel"/>
+    <w:tmpl w:val="A3581252"/>
+    <w:lvl w:ilvl="0" w:tplc="04090005">
+      <w:start w:val="1"/>
+      <w:numFmt w:val="bullet"/>
+      <w:lvlText w:val=""/>
+      <w:lvlJc w:val="left"/>
+      <w:pPr>
+        <w:ind w:left="720" w:hanging="360"/>
+      </w:pPr>
+      <w:rPr>
+        <w:rFonts w:ascii="Wingdings" w:hAnsi="Wingdings" w:hint="default"/>
+      </w:rPr>
+    </w:lvl>
+    <w:lvl w:ilvl="1" w:tplc="04090003" w:tentative="1">
+      <w:start w:val="1"/>
+      <w:numFmt w:val="bullet"/>
+      <w:lvlText w:val="o"/>
+      <w:lvlJc w:val="left"/>
+      <w:pPr>
+        <w:ind w:left="1440" w:hanging="360"/>
+      </w:pPr>
+      <w:rPr>
+        <w:rFonts w:ascii="Courier New" w:hAnsi="Courier New" w:cs="Courier New" w:hint="default"/>
+      </w:rPr>
+    </w:lvl>
+    <w:lvl w:ilvl="2" w:tplc="04090005" w:tentative="1">
+      <w:start w:val="1"/>
+      <w:numFmt w:val="bullet"/>
+      <w:lvlText w:val=""/>
+      <w:lvlJc w:val="left"/>
+      <w:pPr>
+        <w:ind w:left="2160" w:hanging="360"/>
+      </w:pPr>
+      <w:rPr>
+        <w:rFonts w:ascii="Wingdings" w:hAnsi="Wingdings" w:hint="default"/>
+      </w:rPr>
+    </w:lvl>
+    <w:lvl w:ilvl="3" w:tplc="04090001" w:tentative="1">
+      <w:start w:val="1"/>
+      <w:numFmt w:val="bullet"/>
+      <w:lvlText w:val=""/>
+      <w:lvlJc w:val="left"/>
+      <w:pPr>
+        <w:ind w:left="2880" w:hanging="360"/>
+      </w:pPr>
+      <w:rPr>
+        <w:rFonts w:ascii="Symbol" w:hAnsi="Symbol" w:hint="default"/>
+      </w:rPr>
+    </w:lvl>
+    <w:lvl w:ilvl="4" w:tplc="04090003" w:tentative="1">
+      <w:start w:val="1"/>
+      <w:numFmt w:val="bullet"/>
+      <w:lvlText w:val="o"/>
+      <w:lvlJc w:val="left"/>
+      <w:pPr>
+        <w:ind w:left="3600" w:hanging="360"/>
+      </w:pPr>
+      <w:rPr>
+        <w:rFonts w:ascii="Courier New" w:hAnsi="Courier New" w:cs="Courier New" w:hint="default"/>
+      </w:rPr>
+    </w:lvl>
+    <w:lvl w:ilvl="5" w:tplc="04090005" w:tentative="1">
+      <w:start w:val="1"/>
+      <w:numFmt w:val="bullet"/>
+      <w:lvlText w:val=""/>
+      <w:lvlJc w:val="left"/>
+      <w:pPr>
+        <w:ind w:left="4320" w:hanging="360"/>
+      </w:pPr>
+      <w:rPr>
+        <w:rFonts w:ascii="Wingdings" w:hAnsi="Wingdings" w:hint="default"/>
+      </w:rPr>
+    </w:lvl>
+    <w:lvl w:ilvl="6" w:tplc="04090001" w:tentative="1">
+      <w:start w:val="1"/>
+      <w:numFmt w:val="bullet"/>
+      <w:lvlText w:val=""/>
+      <w:lvlJc w:val="left"/>
+      <w:pPr>
+        <w:ind w:left="5040" w:hanging="360"/>
+      </w:pPr>
+      <w:rPr>
+        <w:rFonts w:ascii="Symbol" w:hAnsi="Symbol" w:hint="default"/>
+      </w:rPr>
+    </w:lvl>
+    <w:lvl w:ilvl="7" w:tplc="04090003" w:tentative="1">
+      <w:start w:val="1"/>
+      <w:numFmt w:val="bullet"/>
+      <w:lvlText w:val="o"/>
+      <w:lvlJc w:val="left"/>
+      <w:pPr>
+        <w:ind w:left="5760" w:hanging="360"/>
+      </w:pPr>
+      <w:rPr>
+        <w:rFonts w:ascii="Courier New" w:hAnsi="Courier New" w:cs="Courier New" w:hint="default"/>
+      </w:rPr>
+    </w:lvl>
+    <w:lvl w:ilvl="8" w:tplc="04090005" w:tentative="1">
+      <w:start w:val="1"/>
+      <w:numFmt w:val="bullet"/>
+      <w:lvlText w:val=""/>
+      <w:lvlJc w:val="left"/>
+      <w:pPr>
+        <w:ind w:left="6480" w:hanging="360"/>
+      </w:pPr>
+      <w:rPr>
+        <w:rFonts w:ascii="Wingdings" w:hAnsi="Wingdings" w:hint="default"/>
+      </w:rPr>
+    </w:lvl>
+  </w:abstractNum>
   <w:num w:numId="1">
     <w:abstractNumId w:val="13"/>
   </w:num>
@@ -49393,10 +49653,10 @@
     <w:abstractNumId w:val="11"/>
   </w:num>
   <w:num w:numId="4">
-    <w:abstractNumId w:val="17"/>
+    <w:abstractNumId w:val="18"/>
   </w:num>
   <w:num w:numId="5">
-    <w:abstractNumId w:val="18"/>
+    <w:abstractNumId w:val="19"/>
   </w:num>
   <w:num w:numId="6">
     <w:abstractNumId w:val="0"/>
@@ -49429,7 +49689,7 @@
     <w:abstractNumId w:val="9"/>
   </w:num>
   <w:num w:numId="16">
-    <w:abstractNumId w:val="16"/>
+    <w:abstractNumId w:val="17"/>
   </w:num>
   <w:num w:numId="17">
     <w:abstractNumId w:val="14"/>
@@ -49439,6 +49699,12 @@
   </w:num>
   <w:num w:numId="19">
     <w:abstractNumId w:val="15"/>
+  </w:num>
+  <w:num w:numId="20">
+    <w:abstractNumId w:val="16"/>
+  </w:num>
+  <w:num w:numId="21">
+    <w:abstractNumId w:val="20"/>
   </w:num>
 </w:numbering>
 </file>

</xml_diff>